<commit_message>
Backup folder - 2024-08-31 16:34:22
</commit_message>
<xml_diff>
--- a/Практика/622п_Петренко_ЄО_практика_d038aca5071944ab61ee308cfbfa4486.docx
+++ b/Практика/622п_Петренко_ЄО_практика_d038aca5071944ab61ee308cfbfa4486.docx
@@ -1,6 +1,6 @@
 
 <file path=word/document.xml><?xml version="1.0" encoding="utf-8"?>
-<w:document xmlns:wpc="http://schemas.microsoft.com/office/word/2010/wordprocessingCanvas" xmlns:cx="http://schemas.microsoft.com/office/drawing/2014/chartex" xmlns:cx1="http://schemas.microsoft.com/office/drawing/2015/9/8/chartex" xmlns:cx2="http://schemas.microsoft.com/office/drawing/2015/10/21/chartex" xmlns:cx3="http://schemas.microsoft.com/office/drawing/2016/5/9/chartex" xmlns:cx4="http://schemas.microsoft.com/office/drawing/2016/5/10/chartex" xmlns:cx5="http://schemas.microsoft.com/office/drawing/2016/5/11/chartex" xmlns:cx6="http://schemas.microsoft.com/office/drawing/2016/5/12/chartex" xmlns:cx7="http://schemas.microsoft.com/office/drawing/2016/5/13/chartex" xmlns:cx8="http://schemas.microsoft.com/office/drawing/2016/5/14/chartex" xmlns:mc="http://schemas.openxmlformats.org/markup-compatibility/2006" xmlns:aink="http://schemas.microsoft.com/office/drawing/2016/ink" xmlns:am3d="http://schemas.microsoft.com/office/drawing/2017/model3d" xmlns:o="urn:schemas-microsoft-com:office:office" xmlns:r="http://schemas.openxmlformats.org/officeDocument/2006/relationships" xmlns:m="http://schemas.openxmlformats.org/officeDocument/2006/math" xmlns:v="urn:schemas-microsoft-com:vml" xmlns:wp14="http://schemas.microsoft.com/office/word/2010/wordprocessingDrawing" xmlns:wp="http://schemas.openxmlformats.org/drawingml/2006/wordprocessingDrawing" xmlns:w10="urn:schemas-microsoft-com:office:word" xmlns:w="http://schemas.openxmlformats.org/wordprocessingml/2006/main" xmlns:w14="http://schemas.microsoft.com/office/word/2010/wordml" xmlns:w15="http://schemas.microsoft.com/office/word/2012/wordml" xmlns:w16cex="http://schemas.microsoft.com/office/word/2018/wordml/cex" xmlns:w16cid="http://schemas.microsoft.com/office/word/2016/wordml/cid" xmlns:w16="http://schemas.microsoft.com/office/word/2018/wordml" xmlns:w16sdtdh="http://schemas.microsoft.com/office/word/2020/wordml/sdtdatahash" xmlns:w16se="http://schemas.microsoft.com/office/word/2015/wordml/symex" xmlns:wpg="http://schemas.microsoft.com/office/word/2010/wordprocessingGroup" xmlns:wpi="http://schemas.microsoft.com/office/word/2010/wordprocessingInk" xmlns:wne="http://schemas.microsoft.com/office/word/2006/wordml" xmlns:wps="http://schemas.microsoft.com/office/word/2010/wordprocessingShape" mc:Ignorable="w14 w15 w16se w16cid w16 w16cex w16sdtdh wp14">
+<w:document xmlns:wpc="http://schemas.microsoft.com/office/word/2010/wordprocessingCanvas" xmlns:cx="http://schemas.microsoft.com/office/drawing/2014/chartex" xmlns:cx1="http://schemas.microsoft.com/office/drawing/2015/9/8/chartex" xmlns:cx2="http://schemas.microsoft.com/office/drawing/2015/10/21/chartex" xmlns:cx3="http://schemas.microsoft.com/office/drawing/2016/5/9/chartex" xmlns:cx4="http://schemas.microsoft.com/office/drawing/2016/5/10/chartex" xmlns:cx5="http://schemas.microsoft.com/office/drawing/2016/5/11/chartex" xmlns:cx6="http://schemas.microsoft.com/office/drawing/2016/5/12/chartex" xmlns:cx7="http://schemas.microsoft.com/office/drawing/2016/5/13/chartex" xmlns:cx8="http://schemas.microsoft.com/office/drawing/2016/5/14/chartex" xmlns:mc="http://schemas.openxmlformats.org/markup-compatibility/2006" xmlns:aink="http://schemas.microsoft.com/office/drawing/2016/ink" xmlns:am3d="http://schemas.microsoft.com/office/drawing/2017/model3d" xmlns:o="urn:schemas-microsoft-com:office:office" xmlns:oel="http://schemas.microsoft.com/office/2019/extlst" xmlns:r="http://schemas.openxmlformats.org/officeDocument/2006/relationships" xmlns:m="http://schemas.openxmlformats.org/officeDocument/2006/math" xmlns:v="urn:schemas-microsoft-com:vml" xmlns:wp14="http://schemas.microsoft.com/office/word/2010/wordprocessingDrawing" xmlns:wp="http://schemas.openxmlformats.org/drawingml/2006/wordprocessingDrawing" xmlns:w10="urn:schemas-microsoft-com:office:word" xmlns:w="http://schemas.openxmlformats.org/wordprocessingml/2006/main" xmlns:w14="http://schemas.microsoft.com/office/word/2010/wordml" xmlns:w15="http://schemas.microsoft.com/office/word/2012/wordml" xmlns:w16cex="http://schemas.microsoft.com/office/word/2018/wordml/cex" xmlns:w16cid="http://schemas.microsoft.com/office/word/2016/wordml/cid" xmlns:w16="http://schemas.microsoft.com/office/word/2018/wordml" xmlns:w16du="http://schemas.microsoft.com/office/word/2023/wordml/word16du" xmlns:w16sdtdh="http://schemas.microsoft.com/office/word/2020/wordml/sdtdatahash" xmlns:w16se="http://schemas.microsoft.com/office/word/2015/wordml/symex" xmlns:wpg="http://schemas.microsoft.com/office/word/2010/wordprocessingGroup" xmlns:wpi="http://schemas.microsoft.com/office/word/2010/wordprocessingInk" xmlns:wne="http://schemas.microsoft.com/office/word/2006/wordml" xmlns:wps="http://schemas.microsoft.com/office/word/2010/wordprocessingShape" mc:Ignorable="w14 w15 w16se w16cid w16 w16cex w16sdtdh w16du wp14">
   <w:body>
     <w:p>
       <w:pPr>
@@ -1048,7 +1048,7 @@
       <w:hyperlink r:id="rId8" w:history="1">
         <w:r>
           <w:rPr>
-            <w:rStyle w:val="Hyperlink"/>
+            <w:rStyle w:val="a6"/>
           </w:rPr>
           <w:t>https://youtu.be/uGs9HITdMSw</w:t>
         </w:r>
@@ -1076,7 +1076,7 @@
     </w:p>
     <w:p>
       <w:pPr>
-        <w:pStyle w:val="TOCHeading"/>
+        <w:pStyle w:val="a5"/>
         <w:jc w:val="center"/>
         <w:rPr>
           <w:rFonts w:ascii="Times New Roman" w:hAnsi="Times New Roman"/>
@@ -1118,10 +1118,10 @@
       <w:sdtContent>
         <w:p>
           <w:pPr>
-            <w:pStyle w:val="TOCHeading"/>
+            <w:pStyle w:val="a5"/>
             <w:jc w:val="center"/>
             <w:rPr>
-              <w:rStyle w:val="Heading1Char"/>
+              <w:rStyle w:val="10"/>
               <w:b/>
               <w:bCs/>
               <w:color w:val="auto"/>
@@ -1129,7 +1129,7 @@
           </w:pPr>
           <w:r>
             <w:rPr>
-              <w:rStyle w:val="Heading1Char"/>
+              <w:rStyle w:val="10"/>
               <w:b/>
               <w:bCs/>
               <w:color w:val="auto"/>
@@ -1146,7 +1146,7 @@
         </w:p>
         <w:p>
           <w:pPr>
-            <w:pStyle w:val="TOC1"/>
+            <w:pStyle w:val="11"/>
             <w:tabs>
               <w:tab w:val="left" w:pos="440"/>
             </w:tabs>
@@ -1170,7 +1170,7 @@
           <w:hyperlink w:anchor="_Toc171720228" w:history="1">
             <w:r>
               <w:rPr>
-                <w:rStyle w:val="Hyperlink"/>
+                <w:rStyle w:val="a6"/>
                 <w:noProof/>
               </w:rPr>
               <w:t>1.</w:t>
@@ -1187,7 +1187,7 @@
             </w:r>
             <w:r>
               <w:rPr>
-                <w:rStyle w:val="Hyperlink"/>
+                <w:rStyle w:val="a6"/>
                 <w:noProof/>
               </w:rPr>
               <w:t>МЕТА ОЗНАЙОМЧОЇ ПРАКТИКИ</w:t>
@@ -1244,7 +1244,7 @@
         </w:p>
         <w:p>
           <w:pPr>
-            <w:pStyle w:val="TOC2"/>
+            <w:pStyle w:val="21"/>
             <w:tabs>
               <w:tab w:val="left" w:pos="1540"/>
               <w:tab w:val="right" w:leader="dot" w:pos="9345"/>
@@ -1260,7 +1260,7 @@
           <w:hyperlink w:anchor="_Toc171720229" w:history="1">
             <w:r>
               <w:rPr>
-                <w:rStyle w:val="Hyperlink"/>
+                <w:rStyle w:val="a6"/>
                 <w:noProof/>
               </w:rPr>
               <w:t>1.1</w:t>
@@ -1277,7 +1277,7 @@
             </w:r>
             <w:r>
               <w:rPr>
-                <w:rStyle w:val="Hyperlink"/>
+                <w:rStyle w:val="a6"/>
                 <w:noProof/>
               </w:rPr>
               <w:t>ЗАДАЧІ ОЗНАЙОМЧОЇ ПРАКТИКИ</w:t>
@@ -1334,7 +1334,7 @@
         </w:p>
         <w:p>
           <w:pPr>
-            <w:pStyle w:val="TOC2"/>
+            <w:pStyle w:val="21"/>
             <w:tabs>
               <w:tab w:val="right" w:leader="dot" w:pos="9345"/>
             </w:tabs>
@@ -1349,7 +1349,7 @@
           <w:hyperlink w:anchor="_Toc171720230" w:history="1">
             <w:r>
               <w:rPr>
-                <w:rStyle w:val="Hyperlink"/>
+                <w:rStyle w:val="a6"/>
                 <w:noProof/>
               </w:rPr>
               <w:t>1.2 ПРАВИЛА ВЕДЕННЯ ЩОДЕННИКА</w:t>
@@ -1406,7 +1406,7 @@
         </w:p>
         <w:p>
           <w:pPr>
-            <w:pStyle w:val="TOC1"/>
+            <w:pStyle w:val="11"/>
             <w:rPr>
               <w:rFonts w:asciiTheme="minorHAnsi" w:eastAsiaTheme="minorEastAsia" w:hAnsiTheme="minorHAnsi" w:cstheme="minorBidi"/>
               <w:noProof/>
@@ -1418,7 +1418,7 @@
           <w:hyperlink w:anchor="_Toc171720231" w:history="1">
             <w:r>
               <w:rPr>
-                <w:rStyle w:val="Hyperlink"/>
+                <w:rStyle w:val="a6"/>
                 <w:caps/>
                 <w:noProof/>
                 <w:kern w:val="28"/>
@@ -1427,7 +1427,7 @@
             </w:r>
             <w:r>
               <w:rPr>
-                <w:rStyle w:val="Hyperlink"/>
+                <w:rStyle w:val="a6"/>
                 <w:noProof/>
                 <w:kern w:val="28"/>
               </w:rPr>
@@ -1485,7 +1485,7 @@
         </w:p>
         <w:p>
           <w:pPr>
-            <w:pStyle w:val="TOC2"/>
+            <w:pStyle w:val="21"/>
             <w:tabs>
               <w:tab w:val="right" w:leader="dot" w:pos="9345"/>
             </w:tabs>
@@ -1500,7 +1500,7 @@
           <w:hyperlink w:anchor="_Toc171720232" w:history="1">
             <w:r>
               <w:rPr>
-                <w:rStyle w:val="Hyperlink"/>
+                <w:rStyle w:val="a6"/>
                 <w:noProof/>
               </w:rPr>
               <w:t>2.1 ЗАГАЛЬНІ ПОЛОЖЕННЯ</w:t>
@@ -1557,7 +1557,7 @@
         </w:p>
         <w:p>
           <w:pPr>
-            <w:pStyle w:val="TOC2"/>
+            <w:pStyle w:val="21"/>
             <w:tabs>
               <w:tab w:val="right" w:leader="dot" w:pos="9345"/>
             </w:tabs>
@@ -1572,7 +1572,7 @@
           <w:hyperlink w:anchor="_Toc171720233" w:history="1">
             <w:r>
               <w:rPr>
-                <w:rStyle w:val="Hyperlink"/>
+                <w:rStyle w:val="a6"/>
                 <w:noProof/>
               </w:rPr>
               <w:t>2.2 ВИМОГИ БЕЗПЕКИ ПЕРЕД ПОЧАТКОМ РОБОТИ</w:t>
@@ -1629,7 +1629,7 @@
         </w:p>
         <w:p>
           <w:pPr>
-            <w:pStyle w:val="TOC2"/>
+            <w:pStyle w:val="21"/>
             <w:tabs>
               <w:tab w:val="right" w:leader="dot" w:pos="9345"/>
             </w:tabs>
@@ -1644,7 +1644,7 @@
           <w:hyperlink w:anchor="_Toc171720234" w:history="1">
             <w:r>
               <w:rPr>
-                <w:rStyle w:val="Hyperlink"/>
+                <w:rStyle w:val="a6"/>
                 <w:noProof/>
               </w:rPr>
               <w:t>2.3 ВИМОГИ БЕЗПЕКИ ПІД ЧАС ВИКОНАННЯ РОБІТ</w:t>
@@ -1701,7 +1701,7 @@
         </w:p>
         <w:p>
           <w:pPr>
-            <w:pStyle w:val="TOC2"/>
+            <w:pStyle w:val="21"/>
             <w:tabs>
               <w:tab w:val="right" w:leader="dot" w:pos="9345"/>
             </w:tabs>
@@ -1716,7 +1716,7 @@
           <w:hyperlink w:anchor="_Toc171720235" w:history="1">
             <w:r>
               <w:rPr>
-                <w:rStyle w:val="Hyperlink"/>
+                <w:rStyle w:val="a6"/>
                 <w:noProof/>
               </w:rPr>
               <w:t>2.4 ВИМОГИ БЕЗПЕКИ ПІСЛЯ ЗАКІНЧЕННЯ РОБОТИ</w:t>
@@ -1773,7 +1773,7 @@
         </w:p>
         <w:p>
           <w:pPr>
-            <w:pStyle w:val="TOC2"/>
+            <w:pStyle w:val="21"/>
             <w:tabs>
               <w:tab w:val="right" w:leader="dot" w:pos="9345"/>
             </w:tabs>
@@ -1788,7 +1788,7 @@
           <w:hyperlink w:anchor="_Toc171720236" w:history="1">
             <w:r>
               <w:rPr>
-                <w:rStyle w:val="Hyperlink"/>
+                <w:rStyle w:val="a6"/>
                 <w:noProof/>
               </w:rPr>
               <w:t>2.5 ВИМОГИ БЕЗПЕКИ В АВАРІЙНИХ СИТУАЦІЯХ</w:t>
@@ -1845,7 +1845,7 @@
         </w:p>
         <w:p>
           <w:pPr>
-            <w:pStyle w:val="TOC1"/>
+            <w:pStyle w:val="11"/>
             <w:rPr>
               <w:rFonts w:asciiTheme="minorHAnsi" w:eastAsiaTheme="minorEastAsia" w:hAnsiTheme="minorHAnsi" w:cstheme="minorBidi"/>
               <w:noProof/>
@@ -1857,14 +1857,14 @@
           <w:hyperlink w:anchor="_Toc171720237" w:history="1">
             <w:r>
               <w:rPr>
-                <w:rStyle w:val="Hyperlink"/>
+                <w:rStyle w:val="a6"/>
                 <w:noProof/>
               </w:rPr>
               <w:t>3</w:t>
             </w:r>
             <w:r>
               <w:rPr>
-                <w:rStyle w:val="Hyperlink"/>
+                <w:rStyle w:val="a6"/>
                 <w:noProof/>
                 <w:lang w:val="ru-RU"/>
               </w:rPr>
@@ -1872,7 +1872,7 @@
             </w:r>
             <w:r>
               <w:rPr>
-                <w:rStyle w:val="Hyperlink"/>
+                <w:rStyle w:val="a6"/>
                 <w:noProof/>
               </w:rPr>
               <w:t>ЗАВДАННЯ ДО ПРАКТИКИ</w:t>
@@ -1929,7 +1929,7 @@
         </w:p>
         <w:p>
           <w:pPr>
-            <w:pStyle w:val="TOC2"/>
+            <w:pStyle w:val="21"/>
             <w:tabs>
               <w:tab w:val="right" w:leader="dot" w:pos="9345"/>
             </w:tabs>
@@ -1944,7 +1944,7 @@
           <w:hyperlink w:anchor="_Toc171720238" w:history="1">
             <w:r>
               <w:rPr>
-                <w:rStyle w:val="Hyperlink"/>
+                <w:rStyle w:val="a6"/>
                 <w:noProof/>
               </w:rPr>
               <w:t>3.1. ТИПОВЕ ЗАВДАННЯ</w:t>
@@ -2001,7 +2001,7 @@
         </w:p>
         <w:p>
           <w:pPr>
-            <w:pStyle w:val="TOC2"/>
+            <w:pStyle w:val="21"/>
             <w:tabs>
               <w:tab w:val="right" w:leader="dot" w:pos="9345"/>
             </w:tabs>
@@ -2016,7 +2016,7 @@
           <w:hyperlink w:anchor="_Toc171720239" w:history="1">
             <w:r>
               <w:rPr>
-                <w:rStyle w:val="Hyperlink"/>
+                <w:rStyle w:val="a6"/>
                 <w:noProof/>
               </w:rPr>
               <w:t>3.2. ІНДИВІДУАЛЬНЕ ЗАВДАННЯ</w:t>
@@ -2073,7 +2073,7 @@
         </w:p>
         <w:p>
           <w:pPr>
-            <w:pStyle w:val="TOC1"/>
+            <w:pStyle w:val="11"/>
             <w:rPr>
               <w:rFonts w:asciiTheme="minorHAnsi" w:eastAsiaTheme="minorEastAsia" w:hAnsiTheme="minorHAnsi" w:cstheme="minorBidi"/>
               <w:noProof/>
@@ -2085,7 +2085,7 @@
           <w:hyperlink w:anchor="_Toc171720240" w:history="1">
             <w:r>
               <w:rPr>
-                <w:rStyle w:val="Hyperlink"/>
+                <w:rStyle w:val="a6"/>
                 <w:noProof/>
               </w:rPr>
               <w:t>4 ГРАФІК ПРОХОЖДЕННЯ ПРАКТИКИ</w:t>
@@ -2142,7 +2142,7 @@
         </w:p>
         <w:p>
           <w:pPr>
-            <w:pStyle w:val="TOC1"/>
+            <w:pStyle w:val="11"/>
             <w:rPr>
               <w:rFonts w:asciiTheme="minorHAnsi" w:eastAsiaTheme="minorEastAsia" w:hAnsiTheme="minorHAnsi" w:cstheme="minorBidi"/>
               <w:noProof/>
@@ -2154,7 +2154,7 @@
           <w:hyperlink w:anchor="_Toc171720241" w:history="1">
             <w:r>
               <w:rPr>
-                <w:rStyle w:val="Hyperlink"/>
+                <w:rStyle w:val="a6"/>
                 <w:noProof/>
               </w:rPr>
               <w:t>5 ТЕХНІЧНИЙ ЗВІТ</w:t>
@@ -2211,7 +2211,7 @@
         </w:p>
         <w:p>
           <w:pPr>
-            <w:pStyle w:val="TOC1"/>
+            <w:pStyle w:val="11"/>
             <w:rPr>
               <w:rFonts w:asciiTheme="minorHAnsi" w:eastAsiaTheme="minorEastAsia" w:hAnsiTheme="minorHAnsi" w:cstheme="minorBidi"/>
               <w:noProof/>
@@ -2223,7 +2223,7 @@
           <w:hyperlink w:anchor="_Toc171720242" w:history="1">
             <w:r>
               <w:rPr>
-                <w:rStyle w:val="Hyperlink"/>
+                <w:rStyle w:val="a6"/>
                 <w:noProof/>
               </w:rPr>
               <w:t>ЗАВДАННЯ 1.1</w:t>
@@ -2280,7 +2280,7 @@
         </w:p>
         <w:p>
           <w:pPr>
-            <w:pStyle w:val="TOC1"/>
+            <w:pStyle w:val="11"/>
             <w:rPr>
               <w:rFonts w:asciiTheme="minorHAnsi" w:eastAsiaTheme="minorEastAsia" w:hAnsiTheme="minorHAnsi" w:cstheme="minorBidi"/>
               <w:noProof/>
@@ -2292,7 +2292,7 @@
           <w:hyperlink w:anchor="_Toc171720243" w:history="1">
             <w:r>
               <w:rPr>
-                <w:rStyle w:val="Hyperlink"/>
+                <w:rStyle w:val="a6"/>
                 <w:noProof/>
               </w:rPr>
               <w:t>ЗАВДАННЯ 1.2</w:t>
@@ -2349,7 +2349,7 @@
         </w:p>
         <w:p>
           <w:pPr>
-            <w:pStyle w:val="TOC1"/>
+            <w:pStyle w:val="11"/>
             <w:rPr>
               <w:rFonts w:asciiTheme="minorHAnsi" w:eastAsiaTheme="minorEastAsia" w:hAnsiTheme="minorHAnsi" w:cstheme="minorBidi"/>
               <w:noProof/>
@@ -2361,7 +2361,7 @@
           <w:hyperlink w:anchor="_Toc171720244" w:history="1">
             <w:r>
               <w:rPr>
-                <w:rStyle w:val="Hyperlink"/>
+                <w:rStyle w:val="a6"/>
                 <w:noProof/>
               </w:rPr>
               <w:t>ЗАВДАННЯ 1.3</w:t>
@@ -2418,7 +2418,7 @@
         </w:p>
         <w:p>
           <w:pPr>
-            <w:pStyle w:val="TOC1"/>
+            <w:pStyle w:val="11"/>
             <w:rPr>
               <w:rFonts w:asciiTheme="minorHAnsi" w:eastAsiaTheme="minorEastAsia" w:hAnsiTheme="minorHAnsi" w:cstheme="minorBidi"/>
               <w:noProof/>
@@ -2430,7 +2430,7 @@
           <w:hyperlink w:anchor="_Toc171720245" w:history="1">
             <w:r>
               <w:rPr>
-                <w:rStyle w:val="Hyperlink"/>
+                <w:rStyle w:val="a6"/>
                 <w:noProof/>
               </w:rPr>
               <w:t>ЗАВДАННЯ 2</w:t>
@@ -2487,7 +2487,7 @@
         </w:p>
         <w:p>
           <w:pPr>
-            <w:pStyle w:val="TOC1"/>
+            <w:pStyle w:val="11"/>
             <w:rPr>
               <w:rFonts w:asciiTheme="minorHAnsi" w:eastAsiaTheme="minorEastAsia" w:hAnsiTheme="minorHAnsi" w:cstheme="minorBidi"/>
               <w:noProof/>
@@ -2499,7 +2499,7 @@
           <w:hyperlink w:anchor="_Toc171720246" w:history="1">
             <w:r>
               <w:rPr>
-                <w:rStyle w:val="Hyperlink"/>
+                <w:rStyle w:val="a6"/>
                 <w:noProof/>
               </w:rPr>
               <w:t>ЗАВДАННЯ 3</w:t>
@@ -2556,7 +2556,7 @@
         </w:p>
         <w:p>
           <w:pPr>
-            <w:pStyle w:val="TOC1"/>
+            <w:pStyle w:val="11"/>
             <w:rPr>
               <w:rFonts w:asciiTheme="minorHAnsi" w:eastAsiaTheme="minorEastAsia" w:hAnsiTheme="minorHAnsi" w:cstheme="minorBidi"/>
               <w:noProof/>
@@ -2568,7 +2568,7 @@
           <w:hyperlink w:anchor="_Toc171720247" w:history="1">
             <w:r>
               <w:rPr>
-                <w:rStyle w:val="Hyperlink"/>
+                <w:rStyle w:val="a6"/>
                 <w:noProof/>
               </w:rPr>
               <w:t>ЗАВДАННЯ 4</w:t>
@@ -2625,7 +2625,7 @@
         </w:p>
         <w:p>
           <w:pPr>
-            <w:pStyle w:val="TOC1"/>
+            <w:pStyle w:val="11"/>
             <w:rPr>
               <w:rFonts w:asciiTheme="minorHAnsi" w:eastAsiaTheme="minorEastAsia" w:hAnsiTheme="minorHAnsi" w:cstheme="minorBidi"/>
               <w:noProof/>
@@ -2637,7 +2637,7 @@
           <w:hyperlink w:anchor="_Toc171720248" w:history="1">
             <w:r>
               <w:rPr>
-                <w:rStyle w:val="Hyperlink"/>
+                <w:rStyle w:val="a6"/>
                 <w:noProof/>
               </w:rPr>
               <w:t>ВИСНОВКИ</w:t>
@@ -2694,7 +2694,7 @@
         </w:p>
         <w:p>
           <w:pPr>
-            <w:pStyle w:val="TOC1"/>
+            <w:pStyle w:val="11"/>
             <w:rPr>
               <w:rFonts w:asciiTheme="minorHAnsi" w:eastAsiaTheme="minorEastAsia" w:hAnsiTheme="minorHAnsi" w:cstheme="minorBidi"/>
               <w:noProof/>
@@ -2706,7 +2706,7 @@
           <w:hyperlink w:anchor="_Toc171720249" w:history="1">
             <w:r>
               <w:rPr>
-                <w:rStyle w:val="Hyperlink"/>
+                <w:rStyle w:val="a6"/>
                 <w:noProof/>
               </w:rPr>
               <w:t>ТАБЛИЦЯ САМОКОНТРОЛЮ ВИКОНАННЯ ЗАВДАНЬ</w:t>
@@ -2763,7 +2763,7 @@
         </w:p>
         <w:p>
           <w:pPr>
-            <w:pStyle w:val="TOC1"/>
+            <w:pStyle w:val="11"/>
             <w:rPr>
               <w:rFonts w:asciiTheme="minorHAnsi" w:eastAsiaTheme="minorEastAsia" w:hAnsiTheme="minorHAnsi" w:cstheme="minorBidi"/>
               <w:noProof/>
@@ -2775,7 +2775,7 @@
           <w:hyperlink w:anchor="_Toc171720250" w:history="1">
             <w:r>
               <w:rPr>
-                <w:rStyle w:val="Hyperlink"/>
+                <w:rStyle w:val="a6"/>
                 <w:noProof/>
               </w:rPr>
               <w:t>ВІДГУК</w:t>
@@ -2832,7 +2832,7 @@
         </w:p>
         <w:p>
           <w:pPr>
-            <w:pStyle w:val="TOC1"/>
+            <w:pStyle w:val="11"/>
             <w:rPr>
               <w:rFonts w:asciiTheme="minorHAnsi" w:eastAsiaTheme="minorEastAsia" w:hAnsiTheme="minorHAnsi" w:cstheme="minorBidi"/>
               <w:noProof/>
@@ -2844,7 +2844,7 @@
           <w:hyperlink w:anchor="_Toc171720251" w:history="1">
             <w:r>
               <w:rPr>
-                <w:rStyle w:val="Hyperlink"/>
+                <w:rStyle w:val="a6"/>
                 <w:noProof/>
               </w:rPr>
               <w:t>КЕРІВНИКА ПРАКТИКИ</w:t>
@@ -2901,7 +2901,7 @@
         </w:p>
         <w:p>
           <w:pPr>
-            <w:pStyle w:val="TOC1"/>
+            <w:pStyle w:val="11"/>
             <w:rPr>
               <w:rFonts w:asciiTheme="minorHAnsi" w:eastAsiaTheme="minorEastAsia" w:hAnsiTheme="minorHAnsi" w:cstheme="minorBidi"/>
               <w:noProof/>
@@ -2913,7 +2913,7 @@
           <w:hyperlink w:anchor="_Toc171720252" w:history="1">
             <w:r>
               <w:rPr>
-                <w:rStyle w:val="Hyperlink"/>
+                <w:rStyle w:val="a6"/>
                 <w:noProof/>
               </w:rPr>
               <w:t>ПЕРЕЛІК ПОСИЛАНЬ</w:t>
@@ -2970,7 +2970,7 @@
         </w:p>
         <w:p>
           <w:pPr>
-            <w:pStyle w:val="TOC1"/>
+            <w:pStyle w:val="11"/>
             <w:rPr>
               <w:rFonts w:asciiTheme="minorHAnsi" w:eastAsiaTheme="minorEastAsia" w:hAnsiTheme="minorHAnsi" w:cstheme="minorBidi"/>
               <w:noProof/>
@@ -2982,7 +2982,7 @@
           <w:hyperlink w:anchor="_Toc171720253" w:history="1">
             <w:r>
               <w:rPr>
-                <w:rStyle w:val="Hyperlink"/>
+                <w:rStyle w:val="a6"/>
                 <w:noProof/>
               </w:rPr>
               <w:t>ДОДАТОК</w:t>
@@ -2990,7 +2990,7 @@
           </w:hyperlink>
           <w:r>
             <w:rPr>
-              <w:rStyle w:val="Hyperlink"/>
+              <w:rStyle w:val="a6"/>
               <w:noProof/>
             </w:rPr>
             <w:t xml:space="preserve"> – </w:t>
@@ -2998,14 +2998,14 @@
           <w:hyperlink w:anchor="_Toc171720255" w:history="1">
             <w:r>
               <w:rPr>
-                <w:rStyle w:val="Hyperlink"/>
+                <w:rStyle w:val="a6"/>
                 <w:noProof/>
               </w:rPr>
               <w:t xml:space="preserve">МЕТОД ДИХОТОМІЇ </w:t>
             </w:r>
             <w:r>
               <w:rPr>
-                <w:rStyle w:val="Hyperlink"/>
+                <w:rStyle w:val="a6"/>
                 <w:noProof/>
                 <w:lang w:val="en-US"/>
               </w:rPr>
@@ -3075,7 +3075,7 @@
     </w:sdt>
     <w:p>
       <w:pPr>
-        <w:pStyle w:val="Heading1"/>
+        <w:pStyle w:val="1"/>
         <w:numPr>
           <w:ilvl w:val="0"/>
           <w:numId w:val="1"/>
@@ -3205,7 +3205,7 @@
     </w:p>
     <w:p>
       <w:pPr>
-        <w:pStyle w:val="Heading2"/>
+        <w:pStyle w:val="2"/>
         <w:numPr>
           <w:ilvl w:val="1"/>
           <w:numId w:val="1"/>
@@ -3387,7 +3387,7 @@
     <w:p/>
     <w:p>
       <w:pPr>
-        <w:pStyle w:val="Heading2"/>
+        <w:pStyle w:val="2"/>
         <w:jc w:val="center"/>
         <w:rPr>
           <w:rFonts w:ascii="Times New Roman" w:hAnsi="Times New Roman"/>
@@ -4242,24 +4242,7 @@
         <w:rPr>
           <w:szCs w:val="28"/>
         </w:rPr>
-        <w:t>При роботі за комп’ютером необхідно дотримуватися правильної посадки. Край сидіння стільця повинен заходити на 3-</w:t>
-      </w:r>
-      <w:smartTag w:uri="urn:schemas-microsoft-com:office:smarttags" w:element="metricconverter">
-        <w:smartTagPr>
-          <w:attr w:name="ProductID" w:val="5 см"/>
-        </w:smartTagPr>
-        <w:r>
-          <w:rPr>
-            <w:szCs w:val="28"/>
-          </w:rPr>
-          <w:t>5 см</w:t>
-        </w:r>
-      </w:smartTag>
-      <w:r>
-        <w:rPr>
-          <w:szCs w:val="28"/>
-        </w:rPr>
-        <w:t>. за край стола, зверненого до користувача. Спина в області нижніх кутів лопаток повинна мати опору. Голова трохи нахилена вперед. Передпліччя повинні спиратися на поверхню столу (перед клавіатурою) для зняття статичної м’язової напруги з плечового поясу та рук.</w:t>
+        <w:t>При роботі за комп’ютером необхідно дотримуватися правильної посадки. Край сидіння стільця повинен заходити на 3-5 см. за край стола, зверненого до користувача. Спина в області нижніх кутів лопаток повинна мати опору. Голова трохи нахилена вперед. Передпліччя повинні спиратися на поверхню столу (перед клавіатурою) для зняття статичної м’язової напруги з плечового поясу та рук.</w:t>
       </w:r>
     </w:p>
     <w:p>
@@ -5050,7 +5033,7 @@
     </w:p>
     <w:p>
       <w:pPr>
-        <w:pStyle w:val="Heading1"/>
+        <w:pStyle w:val="1"/>
         <w:rPr>
           <w:b/>
           <w:caps w:val="0"/>
@@ -5106,7 +5089,7 @@
     </w:p>
     <w:p>
       <w:pPr>
-        <w:pStyle w:val="Heading2"/>
+        <w:pStyle w:val="2"/>
         <w:spacing w:before="120" w:after="120"/>
         <w:ind w:firstLine="0"/>
         <w:jc w:val="center"/>
@@ -5133,7 +5116,7 @@
     </w:p>
     <w:p>
       <w:pPr>
-        <w:pStyle w:val="NormalWeb"/>
+        <w:pStyle w:val="a7"/>
         <w:numPr>
           <w:ilvl w:val="0"/>
           <w:numId w:val="8"/>
@@ -5175,7 +5158,7 @@
     </w:p>
     <w:p>
       <w:pPr>
-        <w:pStyle w:val="NormalWeb"/>
+        <w:pStyle w:val="a7"/>
         <w:numPr>
           <w:ilvl w:val="0"/>
           <w:numId w:val="8"/>
@@ -5361,7 +5344,7 @@
     </w:p>
     <w:p>
       <w:pPr>
-        <w:pStyle w:val="NormalWeb"/>
+        <w:pStyle w:val="a7"/>
         <w:numPr>
           <w:ilvl w:val="0"/>
           <w:numId w:val="8"/>
@@ -5480,7 +5463,7 @@
     </w:p>
     <w:p>
       <w:pPr>
-        <w:pStyle w:val="NormalWeb"/>
+        <w:pStyle w:val="a7"/>
         <w:numPr>
           <w:ilvl w:val="0"/>
           <w:numId w:val="8"/>
@@ -5533,7 +5516,7 @@
     </w:p>
     <w:p>
       <w:pPr>
-        <w:pStyle w:val="NormalWeb"/>
+        <w:pStyle w:val="a7"/>
         <w:numPr>
           <w:ilvl w:val="0"/>
           <w:numId w:val="8"/>
@@ -5674,7 +5657,7 @@
     </w:p>
     <w:p>
       <w:pPr>
-        <w:pStyle w:val="NormalWeb"/>
+        <w:pStyle w:val="a7"/>
         <w:numPr>
           <w:ilvl w:val="0"/>
           <w:numId w:val="8"/>
@@ -5726,7 +5709,7 @@
     </w:p>
     <w:p>
       <w:pPr>
-        <w:pStyle w:val="Heading2"/>
+        <w:pStyle w:val="2"/>
         <w:spacing w:before="120" w:after="120"/>
         <w:ind w:firstLine="0"/>
         <w:jc w:val="center"/>
@@ -6247,7 +6230,7 @@
       <w:hyperlink r:id="rId9" w:history="1">
         <w:r>
           <w:rPr>
-            <w:rStyle w:val="Hyperlink"/>
+            <w:rStyle w:val="a6"/>
             <w:szCs w:val="28"/>
           </w:rPr>
           <w:t>https://sites.google.com</w:t>
@@ -6768,7 +6751,7 @@
       <w:hyperlink r:id="rId10" w:history="1">
         <w:r>
           <w:rPr>
-            <w:rStyle w:val="Hyperlink"/>
+            <w:rStyle w:val="a6"/>
           </w:rPr>
           <w:t>https://mentor.khai.edu/</w:t>
         </w:r>
@@ -7916,7 +7899,7 @@
     <w:p/>
     <w:p>
       <w:pPr>
-        <w:pStyle w:val="Heading1"/>
+        <w:pStyle w:val="1"/>
         <w:rPr>
           <w:b/>
         </w:rPr>
@@ -9328,7 +9311,7 @@
     </w:p>
     <w:p>
       <w:pPr>
-        <w:pStyle w:val="Heading1"/>
+        <w:pStyle w:val="1"/>
         <w:rPr>
           <w:b/>
           <w:caps w:val="0"/>
@@ -9393,7 +9376,7 @@
     </w:p>
     <w:p>
       <w:pPr>
-        <w:pStyle w:val="Heading1"/>
+        <w:pStyle w:val="1"/>
         <w:rPr>
           <w:b/>
           <w:bCs/>
@@ -9941,7 +9924,7 @@
     </w:p>
     <w:p>
       <w:pPr>
-        <w:pStyle w:val="ListParagraph"/>
+        <w:pStyle w:val="a3"/>
         <w:numPr>
           <w:ilvl w:val="0"/>
           <w:numId w:val="13"/>
@@ -10015,7 +9998,7 @@
     </w:p>
     <w:p>
       <w:pPr>
-        <w:pStyle w:val="ListParagraph"/>
+        <w:pStyle w:val="a3"/>
         <w:shd w:val="clear" w:color="auto" w:fill="FFFFFF"/>
         <w:tabs>
           <w:tab w:val="left" w:pos="993"/>
@@ -10137,7 +10120,7 @@
     </w:p>
     <w:p>
       <w:pPr>
-        <w:pStyle w:val="ListParagraph"/>
+        <w:pStyle w:val="a3"/>
         <w:numPr>
           <w:ilvl w:val="0"/>
           <w:numId w:val="13"/>
@@ -10217,7 +10200,7 @@
     </w:p>
     <w:p>
       <w:pPr>
-        <w:pStyle w:val="ListParagraph"/>
+        <w:pStyle w:val="a3"/>
         <w:shd w:val="clear" w:color="auto" w:fill="FFFFFF"/>
         <w:tabs>
           <w:tab w:val="left" w:pos="980"/>
@@ -10250,7 +10233,7 @@
     </w:p>
     <w:p>
       <w:pPr>
-        <w:pStyle w:val="ListParagraph"/>
+        <w:pStyle w:val="a3"/>
         <w:shd w:val="clear" w:color="auto" w:fill="FFFFFF"/>
         <w:tabs>
           <w:tab w:val="left" w:pos="980"/>
@@ -10301,7 +10284,7 @@
     </w:p>
     <w:p>
       <w:pPr>
-        <w:pStyle w:val="ListParagraph"/>
+        <w:pStyle w:val="a3"/>
         <w:shd w:val="clear" w:color="auto" w:fill="FFFFFF"/>
         <w:tabs>
           <w:tab w:val="left" w:pos="980"/>
@@ -10339,7 +10322,7 @@
     </w:p>
     <w:p>
       <w:pPr>
-        <w:pStyle w:val="ListParagraph"/>
+        <w:pStyle w:val="a3"/>
         <w:shd w:val="clear" w:color="auto" w:fill="FFFFFF"/>
         <w:tabs>
           <w:tab w:val="left" w:pos="980"/>
@@ -10385,7 +10368,7 @@
     </w:p>
     <w:p>
       <w:pPr>
-        <w:pStyle w:val="ListParagraph"/>
+        <w:pStyle w:val="a3"/>
         <w:shd w:val="clear" w:color="auto" w:fill="FFFFFF"/>
         <w:tabs>
           <w:tab w:val="left" w:pos="980"/>
@@ -10449,7 +10432,7 @@
     </w:p>
     <w:p>
       <w:pPr>
-        <w:pStyle w:val="ListParagraph"/>
+        <w:pStyle w:val="a3"/>
         <w:shd w:val="clear" w:color="auto" w:fill="FFFFFF"/>
         <w:tabs>
           <w:tab w:val="left" w:pos="980"/>
@@ -10482,7 +10465,7 @@
     </w:p>
     <w:p>
       <w:pPr>
-        <w:pStyle w:val="ListParagraph"/>
+        <w:pStyle w:val="a3"/>
         <w:shd w:val="clear" w:color="auto" w:fill="FFFFFF"/>
         <w:tabs>
           <w:tab w:val="left" w:pos="980"/>
@@ -10515,7 +10498,7 @@
     </w:p>
     <w:p>
       <w:pPr>
-        <w:pStyle w:val="ListParagraph"/>
+        <w:pStyle w:val="a3"/>
         <w:shd w:val="clear" w:color="auto" w:fill="FFFFFF"/>
         <w:tabs>
           <w:tab w:val="left" w:pos="980"/>
@@ -10548,7 +10531,7 @@
     </w:p>
     <w:p>
       <w:pPr>
-        <w:pStyle w:val="ListParagraph"/>
+        <w:pStyle w:val="a3"/>
         <w:shd w:val="clear" w:color="auto" w:fill="FFFFFF"/>
         <w:tabs>
           <w:tab w:val="left" w:pos="980"/>
@@ -10598,7 +10581,7 @@
     </w:p>
     <w:p>
       <w:pPr>
-        <w:pStyle w:val="ListParagraph"/>
+        <w:pStyle w:val="a3"/>
         <w:shd w:val="clear" w:color="auto" w:fill="FFFFFF"/>
         <w:tabs>
           <w:tab w:val="left" w:pos="980"/>
@@ -10670,7 +10653,7 @@
     </w:p>
     <w:p>
       <w:pPr>
-        <w:pStyle w:val="ListParagraph"/>
+        <w:pStyle w:val="a3"/>
         <w:shd w:val="clear" w:color="auto" w:fill="FFFFFF"/>
         <w:tabs>
           <w:tab w:val="left" w:pos="980"/>
@@ -10685,7 +10668,7 @@
     </w:p>
     <w:p>
       <w:pPr>
-        <w:pStyle w:val="ListParagraph"/>
+        <w:pStyle w:val="a3"/>
         <w:numPr>
           <w:ilvl w:val="0"/>
           <w:numId w:val="13"/>
@@ -10707,7 +10690,7 @@
     </w:p>
     <w:p>
       <w:pPr>
-        <w:pStyle w:val="ListParagraph"/>
+        <w:pStyle w:val="a3"/>
         <w:tabs>
           <w:tab w:val="left" w:pos="993"/>
         </w:tabs>
@@ -10716,7 +10699,7 @@
     </w:p>
     <w:p>
       <w:pPr>
-        <w:pStyle w:val="ListParagraph"/>
+        <w:pStyle w:val="a3"/>
         <w:tabs>
           <w:tab w:val="left" w:pos="993"/>
         </w:tabs>
@@ -10775,7 +10758,7 @@
     </w:p>
     <w:p>
       <w:pPr>
-        <w:pStyle w:val="ListParagraph"/>
+        <w:pStyle w:val="a3"/>
         <w:tabs>
           <w:tab w:val="left" w:pos="993"/>
         </w:tabs>
@@ -10788,7 +10771,7 @@
     </w:p>
     <w:p>
       <w:pPr>
-        <w:pStyle w:val="ListParagraph"/>
+        <w:pStyle w:val="a3"/>
         <w:tabs>
           <w:tab w:val="left" w:pos="993"/>
         </w:tabs>
@@ -10798,7 +10781,7 @@
     </w:p>
     <w:p>
       <w:pPr>
-        <w:pStyle w:val="ListParagraph"/>
+        <w:pStyle w:val="a3"/>
         <w:tabs>
           <w:tab w:val="left" w:pos="993"/>
         </w:tabs>
@@ -10857,7 +10840,7 @@
     </w:p>
     <w:p>
       <w:pPr>
-        <w:pStyle w:val="ListParagraph"/>
+        <w:pStyle w:val="a3"/>
         <w:tabs>
           <w:tab w:val="left" w:pos="993"/>
         </w:tabs>
@@ -10870,7 +10853,7 @@
     </w:p>
     <w:p>
       <w:pPr>
-        <w:pStyle w:val="ListParagraph"/>
+        <w:pStyle w:val="a3"/>
         <w:tabs>
           <w:tab w:val="left" w:pos="993"/>
         </w:tabs>
@@ -10883,7 +10866,7 @@
     </w:p>
     <w:p>
       <w:pPr>
-        <w:pStyle w:val="ListParagraph"/>
+        <w:pStyle w:val="a3"/>
         <w:numPr>
           <w:ilvl w:val="0"/>
           <w:numId w:val="13"/>
@@ -10920,7 +10903,7 @@
     </w:p>
     <w:p>
       <w:pPr>
-        <w:pStyle w:val="ListParagraph"/>
+        <w:pStyle w:val="a3"/>
         <w:tabs>
           <w:tab w:val="left" w:pos="993"/>
         </w:tabs>
@@ -11058,7 +11041,7 @@
     </w:p>
     <w:p>
       <w:pPr>
-        <w:pStyle w:val="ListParagraph"/>
+        <w:pStyle w:val="a3"/>
         <w:tabs>
           <w:tab w:val="left" w:pos="993"/>
         </w:tabs>
@@ -11067,7 +11050,7 @@
     </w:p>
     <w:p>
       <w:pPr>
-        <w:pStyle w:val="ListParagraph"/>
+        <w:pStyle w:val="a3"/>
         <w:numPr>
           <w:ilvl w:val="0"/>
           <w:numId w:val="13"/>
@@ -11083,7 +11066,7 @@
     </w:p>
     <w:p>
       <w:pPr>
-        <w:pStyle w:val="ListParagraph"/>
+        <w:pStyle w:val="a3"/>
         <w:tabs>
           <w:tab w:val="left" w:pos="993"/>
         </w:tabs>
@@ -11144,7 +11127,7 @@
     </w:p>
     <w:p>
       <w:pPr>
-        <w:pStyle w:val="ListParagraph"/>
+        <w:pStyle w:val="a3"/>
         <w:tabs>
           <w:tab w:val="left" w:pos="993"/>
         </w:tabs>
@@ -11157,7 +11140,7 @@
     </w:p>
     <w:p>
       <w:pPr>
-        <w:pStyle w:val="ListParagraph"/>
+        <w:pStyle w:val="a3"/>
         <w:numPr>
           <w:ilvl w:val="0"/>
           <w:numId w:val="13"/>
@@ -11182,7 +11165,7 @@
     </w:p>
     <w:p>
       <w:pPr>
-        <w:pStyle w:val="ListParagraph"/>
+        <w:pStyle w:val="a3"/>
         <w:tabs>
           <w:tab w:val="left" w:pos="993"/>
         </w:tabs>
@@ -11237,7 +11220,7 @@
     </w:p>
     <w:p>
       <w:pPr>
-        <w:pStyle w:val="ListParagraph"/>
+        <w:pStyle w:val="a3"/>
         <w:tabs>
           <w:tab w:val="left" w:pos="993"/>
         </w:tabs>
@@ -11260,7 +11243,7 @@
     </w:p>
     <w:p>
       <w:pPr>
-        <w:pStyle w:val="ListParagraph"/>
+        <w:pStyle w:val="a3"/>
         <w:numPr>
           <w:ilvl w:val="0"/>
           <w:numId w:val="13"/>
@@ -11377,7 +11360,7 @@
     </w:p>
     <w:p>
       <w:pPr>
-        <w:pStyle w:val="ListParagraph"/>
+        <w:pStyle w:val="a3"/>
         <w:shd w:val="clear" w:color="auto" w:fill="FFFFFF"/>
         <w:tabs>
           <w:tab w:val="left" w:pos="966"/>
@@ -11390,7 +11373,7 @@
     </w:p>
     <w:p>
       <w:pPr>
-        <w:pStyle w:val="ListParagraph"/>
+        <w:pStyle w:val="a3"/>
         <w:shd w:val="clear" w:color="auto" w:fill="FFFFFF"/>
         <w:tabs>
           <w:tab w:val="left" w:pos="966"/>
@@ -11456,7 +11439,7 @@
     </w:p>
     <w:p>
       <w:pPr>
-        <w:pStyle w:val="ListParagraph"/>
+        <w:pStyle w:val="a3"/>
         <w:shd w:val="clear" w:color="auto" w:fill="FFFFFF"/>
         <w:tabs>
           <w:tab w:val="left" w:pos="966"/>
@@ -11483,7 +11466,7 @@
     </w:p>
     <w:p>
       <w:pPr>
-        <w:pStyle w:val="ListParagraph"/>
+        <w:pStyle w:val="a3"/>
         <w:shd w:val="clear" w:color="auto" w:fill="FFFFFF"/>
         <w:tabs>
           <w:tab w:val="left" w:pos="966"/>
@@ -11497,7 +11480,7 @@
     </w:p>
     <w:p>
       <w:pPr>
-        <w:pStyle w:val="ListParagraph"/>
+        <w:pStyle w:val="a3"/>
         <w:shd w:val="clear" w:color="auto" w:fill="FFFFFF"/>
         <w:tabs>
           <w:tab w:val="left" w:pos="966"/>
@@ -11571,7 +11554,7 @@
     </w:p>
     <w:p>
       <w:pPr>
-        <w:pStyle w:val="Heading1"/>
+        <w:pStyle w:val="1"/>
         <w:rPr>
           <w:b/>
           <w:bCs/>
@@ -11744,7 +11727,7 @@
     </w:p>
     <w:p>
       <w:pPr>
-        <w:pStyle w:val="ListParagraph"/>
+        <w:pStyle w:val="a3"/>
         <w:numPr>
           <w:ilvl w:val="0"/>
           <w:numId w:val="14"/>
@@ -11849,7 +11832,7 @@
     </w:p>
     <w:p>
       <w:pPr>
-        <w:pStyle w:val="ListParagraph"/>
+        <w:pStyle w:val="a3"/>
         <w:numPr>
           <w:ilvl w:val="0"/>
           <w:numId w:val="14"/>
@@ -11987,7 +11970,7 @@
     </w:p>
     <w:p>
       <w:pPr>
-        <w:pStyle w:val="ListParagraph"/>
+        <w:pStyle w:val="a3"/>
         <w:numPr>
           <w:ilvl w:val="0"/>
           <w:numId w:val="10"/>
@@ -12031,7 +12014,7 @@
     </w:p>
     <w:p>
       <w:pPr>
-        <w:pStyle w:val="ListParagraph"/>
+        <w:pStyle w:val="a3"/>
         <w:numPr>
           <w:ilvl w:val="0"/>
           <w:numId w:val="10"/>
@@ -12089,7 +12072,7 @@
     </w:p>
     <w:p>
       <w:pPr>
-        <w:pStyle w:val="ListParagraph"/>
+        <w:pStyle w:val="a3"/>
         <w:numPr>
           <w:ilvl w:val="0"/>
           <w:numId w:val="10"/>
@@ -12163,7 +12146,7 @@
     </w:p>
     <w:p>
       <w:pPr>
-        <w:pStyle w:val="ListParagraph"/>
+        <w:pStyle w:val="a3"/>
         <w:numPr>
           <w:ilvl w:val="0"/>
           <w:numId w:val="10"/>
@@ -12234,7 +12217,7 @@
     </w:p>
     <w:p>
       <w:pPr>
-        <w:pStyle w:val="ListParagraph"/>
+        <w:pStyle w:val="a3"/>
         <w:shd w:val="clear" w:color="auto" w:fill="FFFFFF"/>
         <w:ind w:left="927" w:firstLine="0"/>
         <w:rPr>
@@ -12250,7 +12233,7 @@
     </w:p>
     <w:p>
       <w:pPr>
-        <w:pStyle w:val="ListParagraph"/>
+        <w:pStyle w:val="a3"/>
         <w:shd w:val="clear" w:color="auto" w:fill="FFFFFF"/>
         <w:tabs>
           <w:tab w:val="left" w:pos="966"/>
@@ -12343,7 +12326,7 @@
     </w:p>
     <w:p>
       <w:pPr>
-        <w:pStyle w:val="ListParagraph"/>
+        <w:pStyle w:val="a3"/>
         <w:shd w:val="clear" w:color="auto" w:fill="FFFFFF"/>
         <w:tabs>
           <w:tab w:val="left" w:pos="966"/>
@@ -12519,7 +12502,7 @@
     </w:p>
     <w:p>
       <w:pPr>
-        <w:pStyle w:val="ListParagraph"/>
+        <w:pStyle w:val="a3"/>
         <w:shd w:val="clear" w:color="auto" w:fill="FFFFFF"/>
         <w:ind w:left="927" w:firstLine="0"/>
         <w:rPr>
@@ -12660,7 +12643,7 @@
     </w:tbl>
     <w:p>
       <w:pPr>
-        <w:pStyle w:val="ListParagraph"/>
+        <w:pStyle w:val="a3"/>
         <w:shd w:val="clear" w:color="auto" w:fill="FFFFFF"/>
         <w:ind w:left="927" w:firstLine="0"/>
         <w:rPr>
@@ -12670,7 +12653,7 @@
     </w:p>
     <w:p>
       <w:pPr>
-        <w:pStyle w:val="ListParagraph"/>
+        <w:pStyle w:val="a3"/>
         <w:numPr>
           <w:ilvl w:val="0"/>
           <w:numId w:val="15"/>
@@ -12699,7 +12682,7 @@
     </w:p>
     <w:p>
       <w:pPr>
-        <w:pStyle w:val="ListParagraph"/>
+        <w:pStyle w:val="a3"/>
         <w:shd w:val="clear" w:color="auto" w:fill="FFFFFF"/>
         <w:tabs>
           <w:tab w:val="left" w:pos="1036"/>
@@ -12759,7 +12742,7 @@
     </w:p>
     <w:p>
       <w:pPr>
-        <w:pStyle w:val="ListParagraph"/>
+        <w:pStyle w:val="a3"/>
         <w:shd w:val="clear" w:color="auto" w:fill="FFFFFF"/>
         <w:tabs>
           <w:tab w:val="left" w:pos="1036"/>
@@ -13057,7 +13040,7 @@
     </w:p>
     <w:p>
       <w:pPr>
-        <w:pStyle w:val="ListParagraph"/>
+        <w:pStyle w:val="a3"/>
         <w:numPr>
           <w:ilvl w:val="0"/>
           <w:numId w:val="15"/>
@@ -13239,7 +13222,7 @@
     </w:p>
     <w:p>
       <w:pPr>
-        <w:pStyle w:val="ListParagraph"/>
+        <w:pStyle w:val="a3"/>
         <w:numPr>
           <w:ilvl w:val="0"/>
           <w:numId w:val="15"/>
@@ -13294,7 +13277,7 @@
     </w:p>
     <w:p>
       <w:pPr>
-        <w:pStyle w:val="ListParagraph"/>
+        <w:pStyle w:val="a3"/>
         <w:tabs>
           <w:tab w:val="left" w:pos="993"/>
         </w:tabs>
@@ -13303,7 +13286,7 @@
     </w:p>
     <w:p>
       <w:pPr>
-        <w:pStyle w:val="Heading1"/>
+        <w:pStyle w:val="1"/>
         <w:rPr>
           <w:b/>
           <w:bCs/>
@@ -13775,7 +13758,7 @@
     </w:p>
     <w:p>
       <w:pPr>
-        <w:pStyle w:val="ListParagraph"/>
+        <w:pStyle w:val="a3"/>
         <w:numPr>
           <w:ilvl w:val="0"/>
           <w:numId w:val="16"/>
@@ -14189,7 +14172,7 @@
     </w:p>
     <w:p>
       <w:pPr>
-        <w:pStyle w:val="ListParagraph"/>
+        <w:pStyle w:val="a3"/>
         <w:numPr>
           <w:ilvl w:val="0"/>
           <w:numId w:val="16"/>
@@ -14226,7 +14209,7 @@
     </w:p>
     <w:p>
       <w:pPr>
-        <w:pStyle w:val="ListParagraph"/>
+        <w:pStyle w:val="a3"/>
         <w:numPr>
           <w:ilvl w:val="0"/>
           <w:numId w:val="10"/>
@@ -14242,7 +14225,7 @@
     </w:p>
     <w:p>
       <w:pPr>
-        <w:pStyle w:val="ListParagraph"/>
+        <w:pStyle w:val="a3"/>
         <w:numPr>
           <w:ilvl w:val="0"/>
           <w:numId w:val="10"/>
@@ -14264,7 +14247,7 @@
     </w:p>
     <w:p>
       <w:pPr>
-        <w:pStyle w:val="ListParagraph"/>
+        <w:pStyle w:val="a3"/>
         <w:numPr>
           <w:ilvl w:val="0"/>
           <w:numId w:val="10"/>
@@ -14304,7 +14287,7 @@
     </w:p>
     <w:p>
       <w:pPr>
-        <w:pStyle w:val="ListParagraph"/>
+        <w:pStyle w:val="a3"/>
         <w:numPr>
           <w:ilvl w:val="0"/>
           <w:numId w:val="10"/>
@@ -14349,7 +14332,7 @@
     </w:p>
     <w:p>
       <w:pPr>
-        <w:pStyle w:val="ListParagraph"/>
+        <w:pStyle w:val="a3"/>
         <w:tabs>
           <w:tab w:val="left" w:pos="993"/>
         </w:tabs>
@@ -14414,7 +14397,7 @@
     </w:p>
     <w:p>
       <w:pPr>
-        <w:pStyle w:val="ListParagraph"/>
+        <w:pStyle w:val="a3"/>
         <w:tabs>
           <w:tab w:val="left" w:pos="993"/>
         </w:tabs>
@@ -14474,7 +14457,7 @@
     </w:p>
     <w:p>
       <w:pPr>
-        <w:pStyle w:val="ListParagraph"/>
+        <w:pStyle w:val="a3"/>
         <w:tabs>
           <w:tab w:val="left" w:pos="993"/>
         </w:tabs>
@@ -14515,7 +14498,7 @@
     </w:p>
     <w:p>
       <w:pPr>
-        <w:pStyle w:val="ListParagraph"/>
+        <w:pStyle w:val="a3"/>
         <w:tabs>
           <w:tab w:val="left" w:pos="993"/>
         </w:tabs>
@@ -14528,7 +14511,7 @@
     </w:p>
     <w:p>
       <w:pPr>
-        <w:pStyle w:val="ListParagraph"/>
+        <w:pStyle w:val="a3"/>
         <w:tabs>
           <w:tab w:val="left" w:pos="993"/>
         </w:tabs>
@@ -14587,7 +14570,7 @@
     </w:p>
     <w:p>
       <w:pPr>
-        <w:pStyle w:val="ListParagraph"/>
+        <w:pStyle w:val="a3"/>
         <w:tabs>
           <w:tab w:val="left" w:pos="993"/>
         </w:tabs>
@@ -14614,7 +14597,7 @@
     </w:p>
     <w:p>
       <w:pPr>
-        <w:pStyle w:val="ListParagraph"/>
+        <w:pStyle w:val="a3"/>
         <w:tabs>
           <w:tab w:val="left" w:pos="993"/>
         </w:tabs>
@@ -14627,7 +14610,7 @@
     </w:p>
     <w:p>
       <w:pPr>
-        <w:pStyle w:val="ListParagraph"/>
+        <w:pStyle w:val="a3"/>
         <w:tabs>
           <w:tab w:val="left" w:pos="993"/>
         </w:tabs>
@@ -14686,7 +14669,7 @@
     </w:p>
     <w:p>
       <w:pPr>
-        <w:pStyle w:val="ListParagraph"/>
+        <w:pStyle w:val="a3"/>
         <w:tabs>
           <w:tab w:val="left" w:pos="993"/>
         </w:tabs>
@@ -14719,7 +14702,7 @@
     </w:p>
     <w:p>
       <w:pPr>
-        <w:pStyle w:val="ListParagraph"/>
+        <w:pStyle w:val="a3"/>
         <w:tabs>
           <w:tab w:val="left" w:pos="993"/>
         </w:tabs>
@@ -14732,7 +14715,7 @@
     </w:p>
     <w:p>
       <w:pPr>
-        <w:pStyle w:val="ListParagraph"/>
+        <w:pStyle w:val="a3"/>
         <w:numPr>
           <w:ilvl w:val="0"/>
           <w:numId w:val="16"/>
@@ -14771,7 +14754,7 @@
     </w:p>
     <w:p>
       <w:pPr>
-        <w:pStyle w:val="Heading1"/>
+        <w:pStyle w:val="1"/>
         <w:rPr>
           <w:b/>
           <w:bCs/>
@@ -14869,7 +14852,7 @@
     </w:p>
     <w:p>
       <w:pPr>
-        <w:pStyle w:val="ListParagraph"/>
+        <w:pStyle w:val="a3"/>
         <w:numPr>
           <w:ilvl w:val="0"/>
           <w:numId w:val="18"/>
@@ -14892,7 +14875,7 @@
     </w:p>
     <w:p>
       <w:pPr>
-        <w:pStyle w:val="ListParagraph"/>
+        <w:pStyle w:val="a3"/>
         <w:numPr>
           <w:ilvl w:val="0"/>
           <w:numId w:val="18"/>
@@ -14915,7 +14898,7 @@
     </w:p>
     <w:p>
       <w:pPr>
-        <w:pStyle w:val="ListParagraph"/>
+        <w:pStyle w:val="a3"/>
         <w:numPr>
           <w:ilvl w:val="0"/>
           <w:numId w:val="18"/>
@@ -14938,7 +14921,7 @@
     </w:p>
     <w:p>
       <w:pPr>
-        <w:pStyle w:val="ListParagraph"/>
+        <w:pStyle w:val="a3"/>
         <w:shd w:val="clear" w:color="auto" w:fill="FFFFFF"/>
         <w:tabs>
           <w:tab w:val="left" w:pos="994"/>
@@ -14968,7 +14951,7 @@
     </w:p>
     <w:p>
       <w:pPr>
-        <w:pStyle w:val="ListParagraph"/>
+        <w:pStyle w:val="a3"/>
         <w:numPr>
           <w:ilvl w:val="0"/>
           <w:numId w:val="17"/>
@@ -14991,7 +14974,7 @@
     </w:p>
     <w:p>
       <w:pPr>
-        <w:pStyle w:val="ListParagraph"/>
+        <w:pStyle w:val="a3"/>
         <w:numPr>
           <w:ilvl w:val="0"/>
           <w:numId w:val="17"/>
@@ -15014,7 +14997,7 @@
     </w:p>
     <w:p>
       <w:pPr>
-        <w:pStyle w:val="ListParagraph"/>
+        <w:pStyle w:val="a3"/>
         <w:numPr>
           <w:ilvl w:val="0"/>
           <w:numId w:val="17"/>
@@ -15057,7 +15040,7 @@
     </w:p>
     <w:p>
       <w:pPr>
-        <w:pStyle w:val="ListParagraph"/>
+        <w:pStyle w:val="a3"/>
         <w:shd w:val="clear" w:color="auto" w:fill="FFFFFF"/>
         <w:tabs>
           <w:tab w:val="left" w:pos="994"/>
@@ -15119,7 +15102,7 @@
     </w:p>
     <w:p>
       <w:pPr>
-        <w:pStyle w:val="ListParagraph"/>
+        <w:pStyle w:val="a3"/>
         <w:numPr>
           <w:ilvl w:val="2"/>
           <w:numId w:val="12"/>
@@ -15148,7 +15131,7 @@
     </w:p>
     <w:p>
       <w:pPr>
-        <w:pStyle w:val="ListParagraph"/>
+        <w:pStyle w:val="a3"/>
         <w:numPr>
           <w:ilvl w:val="2"/>
           <w:numId w:val="12"/>
@@ -15177,7 +15160,7 @@
     </w:p>
     <w:p>
       <w:pPr>
-        <w:pStyle w:val="ListParagraph"/>
+        <w:pStyle w:val="a3"/>
         <w:numPr>
           <w:ilvl w:val="2"/>
           <w:numId w:val="12"/>
@@ -15200,7 +15183,7 @@
     </w:p>
     <w:p>
       <w:pPr>
-        <w:pStyle w:val="ListParagraph"/>
+        <w:pStyle w:val="a3"/>
         <w:numPr>
           <w:ilvl w:val="2"/>
           <w:numId w:val="12"/>
@@ -15223,7 +15206,7 @@
     </w:p>
     <w:p>
       <w:pPr>
-        <w:pStyle w:val="ListParagraph"/>
+        <w:pStyle w:val="a3"/>
         <w:numPr>
           <w:ilvl w:val="2"/>
           <w:numId w:val="12"/>
@@ -15246,7 +15229,7 @@
     </w:p>
     <w:p>
       <w:pPr>
-        <w:pStyle w:val="ListParagraph"/>
+        <w:pStyle w:val="a3"/>
         <w:shd w:val="clear" w:color="auto" w:fill="FFFFFF"/>
         <w:tabs>
           <w:tab w:val="left" w:pos="994"/>
@@ -15277,7 +15260,7 @@
     </w:p>
     <w:p>
       <w:pPr>
-        <w:pStyle w:val="ListParagraph"/>
+        <w:pStyle w:val="a3"/>
         <w:shd w:val="clear" w:color="auto" w:fill="FFFFFF"/>
         <w:tabs>
           <w:tab w:val="left" w:pos="994"/>
@@ -15308,7 +15291,7 @@
     </w:p>
     <w:p>
       <w:pPr>
-        <w:pStyle w:val="ListParagraph"/>
+        <w:pStyle w:val="a3"/>
         <w:shd w:val="clear" w:color="auto" w:fill="FFFFFF"/>
         <w:tabs>
           <w:tab w:val="left" w:pos="994"/>
@@ -15327,7 +15310,7 @@
     </w:p>
     <w:p>
       <w:pPr>
-        <w:pStyle w:val="ListParagraph"/>
+        <w:pStyle w:val="a3"/>
         <w:shd w:val="clear" w:color="auto" w:fill="FFFFFF"/>
         <w:tabs>
           <w:tab w:val="left" w:pos="994"/>
@@ -15388,7 +15371,7 @@
     </w:p>
     <w:p>
       <w:pPr>
-        <w:pStyle w:val="ListParagraph"/>
+        <w:pStyle w:val="a3"/>
         <w:shd w:val="clear" w:color="auto" w:fill="FFFFFF"/>
         <w:tabs>
           <w:tab w:val="left" w:pos="994"/>
@@ -15448,7 +15431,7 @@
     </w:p>
     <w:tbl>
       <w:tblPr>
-        <w:tblStyle w:val="TableGrid"/>
+        <w:tblStyle w:val="ad"/>
         <w:tblW w:w="0" w:type="auto"/>
         <w:tblLook w:val="04A0" w:firstRow="1" w:lastRow="0" w:firstColumn="1" w:lastColumn="0" w:noHBand="0" w:noVBand="1"/>
       </w:tblPr>
@@ -15719,7 +15702,7 @@
     </w:p>
     <w:p>
       <w:pPr>
-        <w:pStyle w:val="ListParagraph"/>
+        <w:pStyle w:val="a3"/>
         <w:numPr>
           <w:ilvl w:val="0"/>
           <w:numId w:val="19"/>
@@ -15780,7 +15763,7 @@
     </w:p>
     <w:p>
       <w:pPr>
-        <w:pStyle w:val="ListParagraph"/>
+        <w:pStyle w:val="a3"/>
         <w:shd w:val="clear" w:color="auto" w:fill="FFFFFF"/>
         <w:tabs>
           <w:tab w:val="left" w:pos="994"/>
@@ -15803,7 +15786,7 @@
     </w:p>
     <w:p>
       <w:pPr>
-        <w:pStyle w:val="ListParagraph"/>
+        <w:pStyle w:val="a3"/>
         <w:numPr>
           <w:ilvl w:val="1"/>
           <w:numId w:val="12"/>
@@ -15859,7 +15842,7 @@
     </w:p>
     <w:p>
       <w:pPr>
-        <w:pStyle w:val="ListParagraph"/>
+        <w:pStyle w:val="a3"/>
         <w:numPr>
           <w:ilvl w:val="1"/>
           <w:numId w:val="12"/>
@@ -15910,7 +15893,7 @@
     </w:p>
     <w:p>
       <w:pPr>
-        <w:pStyle w:val="ListParagraph"/>
+        <w:pStyle w:val="a3"/>
         <w:numPr>
           <w:ilvl w:val="1"/>
           <w:numId w:val="12"/>
@@ -15961,7 +15944,7 @@
     </w:p>
     <w:p>
       <w:pPr>
-        <w:pStyle w:val="ListParagraph"/>
+        <w:pStyle w:val="a3"/>
         <w:numPr>
           <w:ilvl w:val="1"/>
           <w:numId w:val="12"/>
@@ -16012,7 +15995,7 @@
     </w:p>
     <w:p>
       <w:pPr>
-        <w:pStyle w:val="ListParagraph"/>
+        <w:pStyle w:val="a3"/>
         <w:numPr>
           <w:ilvl w:val="1"/>
           <w:numId w:val="12"/>
@@ -16057,7 +16040,7 @@
     </w:p>
     <w:p>
       <w:pPr>
-        <w:pStyle w:val="ListParagraph"/>
+        <w:pStyle w:val="a3"/>
         <w:shd w:val="clear" w:color="auto" w:fill="FFFFFF"/>
         <w:tabs>
           <w:tab w:val="left" w:pos="994"/>
@@ -16080,7 +16063,7 @@
     </w:p>
     <w:p>
       <w:pPr>
-        <w:pStyle w:val="ListParagraph"/>
+        <w:pStyle w:val="a3"/>
         <w:numPr>
           <w:ilvl w:val="1"/>
           <w:numId w:val="12"/>
@@ -16125,7 +16108,7 @@
     </w:p>
     <w:p>
       <w:pPr>
-        <w:pStyle w:val="ListParagraph"/>
+        <w:pStyle w:val="a3"/>
         <w:numPr>
           <w:ilvl w:val="0"/>
           <w:numId w:val="12"/>
@@ -16869,7 +16852,7 @@
     </w:p>
     <w:p>
       <w:pPr>
-        <w:pStyle w:val="ListParagraph"/>
+        <w:pStyle w:val="a3"/>
         <w:numPr>
           <w:ilvl w:val="0"/>
           <w:numId w:val="20"/>
@@ -16959,7 +16942,7 @@
     </w:p>
     <w:p>
       <w:pPr>
-        <w:pStyle w:val="ListParagraph"/>
+        <w:pStyle w:val="a3"/>
         <w:numPr>
           <w:ilvl w:val="0"/>
           <w:numId w:val="20"/>
@@ -16993,7 +16976,7 @@
     </w:p>
     <w:p>
       <w:pPr>
-        <w:pStyle w:val="ListParagraph"/>
+        <w:pStyle w:val="a3"/>
         <w:tabs>
           <w:tab w:val="left" w:pos="993"/>
         </w:tabs>
@@ -17005,7 +16988,7 @@
     </w:p>
     <w:tbl>
       <w:tblPr>
-        <w:tblStyle w:val="TableGrid"/>
+        <w:tblStyle w:val="ad"/>
         <w:tblW w:w="9356" w:type="dxa"/>
         <w:tblInd w:w="-5" w:type="dxa"/>
         <w:tblLook w:val="04A0" w:firstRow="1" w:lastRow="0" w:firstColumn="1" w:lastColumn="0" w:noHBand="0" w:noVBand="1"/>
@@ -17025,7 +17008,7 @@
           </w:tcPr>
           <w:p>
             <w:pPr>
-              <w:pStyle w:val="ListParagraph"/>
+              <w:pStyle w:val="a3"/>
               <w:tabs>
                 <w:tab w:val="left" w:pos="993"/>
               </w:tabs>
@@ -17047,7 +17030,7 @@
           </w:tcPr>
           <w:p>
             <w:pPr>
-              <w:pStyle w:val="ListParagraph"/>
+              <w:pStyle w:val="a3"/>
               <w:tabs>
                 <w:tab w:val="left" w:pos="993"/>
               </w:tabs>
@@ -17071,7 +17054,7 @@
           </w:tcPr>
           <w:p>
             <w:pPr>
-              <w:pStyle w:val="ListParagraph"/>
+              <w:pStyle w:val="a3"/>
               <w:tabs>
                 <w:tab w:val="left" w:pos="993"/>
               </w:tabs>
@@ -17098,7 +17081,7 @@
           </w:tcPr>
           <w:p>
             <w:pPr>
-              <w:pStyle w:val="ListParagraph"/>
+              <w:pStyle w:val="a3"/>
               <w:tabs>
                 <w:tab w:val="left" w:pos="993"/>
               </w:tabs>
@@ -17115,7 +17098,7 @@
           </w:tcPr>
           <w:p>
             <w:pPr>
-              <w:pStyle w:val="ListParagraph"/>
+              <w:pStyle w:val="a3"/>
               <w:tabs>
                 <w:tab w:val="left" w:pos="993"/>
               </w:tabs>
@@ -17139,7 +17122,7 @@
           </w:tcPr>
           <w:p>
             <w:pPr>
-              <w:pStyle w:val="ListParagraph"/>
+              <w:pStyle w:val="a3"/>
               <w:tabs>
                 <w:tab w:val="left" w:pos="993"/>
               </w:tabs>
@@ -17166,7 +17149,7 @@
           </w:tcPr>
           <w:p>
             <w:pPr>
-              <w:pStyle w:val="ListParagraph"/>
+              <w:pStyle w:val="a3"/>
               <w:tabs>
                 <w:tab w:val="left" w:pos="993"/>
               </w:tabs>
@@ -17192,7 +17175,7 @@
           </w:tcPr>
           <w:p>
             <w:pPr>
-              <w:pStyle w:val="ListParagraph"/>
+              <w:pStyle w:val="a3"/>
               <w:tabs>
                 <w:tab w:val="left" w:pos="993"/>
               </w:tabs>
@@ -17215,7 +17198,7 @@
           </w:tcPr>
           <w:p>
             <w:pPr>
-              <w:pStyle w:val="ListParagraph"/>
+              <w:pStyle w:val="a3"/>
               <w:tabs>
                 <w:tab w:val="left" w:pos="993"/>
               </w:tabs>
@@ -17241,7 +17224,7 @@
           </w:tcPr>
           <w:p>
             <w:pPr>
-              <w:pStyle w:val="ListParagraph"/>
+              <w:pStyle w:val="a3"/>
               <w:tabs>
                 <w:tab w:val="left" w:pos="993"/>
               </w:tabs>
@@ -17258,7 +17241,7 @@
           </w:tcPr>
           <w:p>
             <w:pPr>
-              <w:pStyle w:val="ListParagraph"/>
+              <w:pStyle w:val="a3"/>
               <w:tabs>
                 <w:tab w:val="left" w:pos="993"/>
               </w:tabs>
@@ -17286,7 +17269,7 @@
           </w:tcPr>
           <w:p>
             <w:pPr>
-              <w:pStyle w:val="ListParagraph"/>
+              <w:pStyle w:val="a3"/>
               <w:tabs>
                 <w:tab w:val="left" w:pos="993"/>
               </w:tabs>
@@ -17309,7 +17292,7 @@
           </w:tcPr>
           <w:p>
             <w:pPr>
-              <w:pStyle w:val="ListParagraph"/>
+              <w:pStyle w:val="a3"/>
               <w:tabs>
                 <w:tab w:val="left" w:pos="993"/>
               </w:tabs>
@@ -17335,7 +17318,7 @@
           </w:tcPr>
           <w:p>
             <w:pPr>
-              <w:pStyle w:val="ListParagraph"/>
+              <w:pStyle w:val="a3"/>
               <w:tabs>
                 <w:tab w:val="left" w:pos="993"/>
               </w:tabs>
@@ -17373,7 +17356,7 @@
           </w:tcPr>
           <w:p>
             <w:pPr>
-              <w:pStyle w:val="ListParagraph"/>
+              <w:pStyle w:val="a3"/>
               <w:tabs>
                 <w:tab w:val="left" w:pos="993"/>
               </w:tabs>
@@ -17401,7 +17384,7 @@
           </w:tcPr>
           <w:p>
             <w:pPr>
-              <w:pStyle w:val="ListParagraph"/>
+              <w:pStyle w:val="a3"/>
               <w:tabs>
                 <w:tab w:val="left" w:pos="993"/>
               </w:tabs>
@@ -17424,7 +17407,7 @@
           </w:tcPr>
           <w:p>
             <w:pPr>
-              <w:pStyle w:val="ListParagraph"/>
+              <w:pStyle w:val="a3"/>
               <w:tabs>
                 <w:tab w:val="left" w:pos="993"/>
               </w:tabs>
@@ -17441,7 +17424,7 @@
           </w:tcPr>
           <w:p>
             <w:pPr>
-              <w:pStyle w:val="ListParagraph"/>
+              <w:pStyle w:val="a3"/>
               <w:tabs>
                 <w:tab w:val="left" w:pos="993"/>
               </w:tabs>
@@ -17476,7 +17459,7 @@
           </w:tcPr>
           <w:p>
             <w:pPr>
-              <w:pStyle w:val="ListParagraph"/>
+              <w:pStyle w:val="a3"/>
               <w:tabs>
                 <w:tab w:val="left" w:pos="993"/>
               </w:tabs>
@@ -17504,7 +17487,7 @@
           </w:tcPr>
           <w:p>
             <w:pPr>
-              <w:pStyle w:val="ListParagraph"/>
+              <w:pStyle w:val="a3"/>
               <w:tabs>
                 <w:tab w:val="left" w:pos="993"/>
               </w:tabs>
@@ -17527,7 +17510,7 @@
           </w:tcPr>
           <w:p>
             <w:pPr>
-              <w:pStyle w:val="ListParagraph"/>
+              <w:pStyle w:val="a3"/>
               <w:tabs>
                 <w:tab w:val="left" w:pos="993"/>
               </w:tabs>
@@ -17553,7 +17536,7 @@
           </w:tcPr>
           <w:p>
             <w:pPr>
-              <w:pStyle w:val="ListParagraph"/>
+              <w:pStyle w:val="a3"/>
               <w:tabs>
                 <w:tab w:val="left" w:pos="993"/>
               </w:tabs>
@@ -17588,7 +17571,7 @@
           </w:tcPr>
           <w:p>
             <w:pPr>
-              <w:pStyle w:val="ListParagraph"/>
+              <w:pStyle w:val="a3"/>
               <w:tabs>
                 <w:tab w:val="left" w:pos="993"/>
               </w:tabs>
@@ -17616,7 +17599,7 @@
           </w:tcPr>
           <w:p>
             <w:pPr>
-              <w:pStyle w:val="ListParagraph"/>
+              <w:pStyle w:val="a3"/>
               <w:tabs>
                 <w:tab w:val="left" w:pos="993"/>
               </w:tabs>
@@ -17639,7 +17622,7 @@
           </w:tcPr>
           <w:p>
             <w:pPr>
-              <w:pStyle w:val="ListParagraph"/>
+              <w:pStyle w:val="a3"/>
               <w:tabs>
                 <w:tab w:val="left" w:pos="993"/>
               </w:tabs>
@@ -17665,7 +17648,7 @@
           </w:tcPr>
           <w:p>
             <w:pPr>
-              <w:pStyle w:val="ListParagraph"/>
+              <w:pStyle w:val="a3"/>
               <w:tabs>
                 <w:tab w:val="left" w:pos="993"/>
               </w:tabs>
@@ -17700,7 +17683,7 @@
           </w:tcPr>
           <w:p>
             <w:pPr>
-              <w:pStyle w:val="ListParagraph"/>
+              <w:pStyle w:val="a3"/>
               <w:tabs>
                 <w:tab w:val="left" w:pos="993"/>
               </w:tabs>
@@ -17724,7 +17707,7 @@
     </w:tbl>
     <w:p>
       <w:pPr>
-        <w:pStyle w:val="ListParagraph"/>
+        <w:pStyle w:val="a3"/>
         <w:tabs>
           <w:tab w:val="left" w:pos="993"/>
         </w:tabs>
@@ -17733,7 +17716,7 @@
     </w:p>
     <w:p>
       <w:pPr>
-        <w:pStyle w:val="ListParagraph"/>
+        <w:pStyle w:val="a3"/>
         <w:numPr>
           <w:ilvl w:val="0"/>
           <w:numId w:val="20"/>
@@ -17769,7 +17752,7 @@
     </w:p>
     <w:p>
       <w:pPr>
-        <w:pStyle w:val="ListParagraph"/>
+        <w:pStyle w:val="a3"/>
         <w:tabs>
           <w:tab w:val="left" w:pos="993"/>
         </w:tabs>
@@ -18659,7 +18642,7 @@
     </w:p>
     <w:p>
       <w:pPr>
-        <w:pStyle w:val="ListParagraph"/>
+        <w:pStyle w:val="a3"/>
         <w:numPr>
           <w:ilvl w:val="0"/>
           <w:numId w:val="20"/>
@@ -18904,7 +18887,7 @@
     </w:p>
     <w:p>
       <w:pPr>
-        <w:pStyle w:val="ListParagraph"/>
+        <w:pStyle w:val="a3"/>
         <w:tabs>
           <w:tab w:val="left" w:pos="993"/>
         </w:tabs>
@@ -18913,7 +18896,7 @@
     </w:p>
     <w:p>
       <w:pPr>
-        <w:pStyle w:val="ListParagraph"/>
+        <w:pStyle w:val="a3"/>
         <w:tabs>
           <w:tab w:val="left" w:pos="993"/>
         </w:tabs>
@@ -18972,7 +18955,7 @@
     </w:p>
     <w:p>
       <w:pPr>
-        <w:pStyle w:val="ListParagraph"/>
+        <w:pStyle w:val="a3"/>
         <w:tabs>
           <w:tab w:val="left" w:pos="993"/>
         </w:tabs>
@@ -19005,7 +18988,7 @@
     </w:p>
     <w:p>
       <w:pPr>
-        <w:pStyle w:val="ListParagraph"/>
+        <w:pStyle w:val="a3"/>
         <w:tabs>
           <w:tab w:val="left" w:pos="993"/>
         </w:tabs>
@@ -19018,7 +19001,7 @@
     </w:p>
     <w:p>
       <w:pPr>
-        <w:pStyle w:val="ListParagraph"/>
+        <w:pStyle w:val="a3"/>
         <w:numPr>
           <w:ilvl w:val="0"/>
           <w:numId w:val="20"/>
@@ -19034,7 +19017,7 @@
     </w:p>
     <w:p>
       <w:pPr>
-        <w:pStyle w:val="ListParagraph"/>
+        <w:pStyle w:val="a3"/>
         <w:tabs>
           <w:tab w:val="left" w:pos="993"/>
         </w:tabs>
@@ -19046,7 +19029,7 @@
     </w:p>
     <w:p>
       <w:pPr>
-        <w:pStyle w:val="Heading1"/>
+        <w:pStyle w:val="1"/>
         <w:rPr>
           <w:b/>
           <w:bCs/>
@@ -19099,6 +19082,7 @@
           <w:szCs w:val="28"/>
         </w:rPr>
       </w:pPr>
+      <w:bookmarkStart w:id="56" w:name="_Hlk174202400"/>
       <w:r>
         <w:rPr>
           <w:szCs w:val="28"/>
@@ -19593,6 +19577,12 @@
         <w:rPr>
           <w:szCs w:val="28"/>
         </w:rPr>
+        <w:t>)</w:t>
+      </w:r>
+      <w:r>
+        <w:rPr>
+          <w:szCs w:val="28"/>
+        </w:rPr>
         <w:t>;</w:t>
       </w:r>
     </w:p>
@@ -19716,6 +19706,7 @@
         <w:t>[13]</w:t>
       </w:r>
     </w:p>
+    <w:bookmarkEnd w:id="56"/>
     <w:p>
       <w:pPr>
         <w:spacing w:after="160" w:line="259" w:lineRule="auto"/>
@@ -19742,6 +19733,7 @@
           <w:szCs w:val="28"/>
         </w:rPr>
       </w:pPr>
+      <w:bookmarkStart w:id="57" w:name="_Hlk174202310"/>
       <w:r>
         <w:rPr>
           <w:b/>
@@ -19781,6 +19773,7 @@
         <w:t>Посилання на сайт:</w:t>
       </w:r>
     </w:p>
+    <w:bookmarkEnd w:id="57"/>
     <w:p>
       <w:pPr>
         <w:shd w:val="clear" w:color="auto" w:fill="FFFFFF"/>
@@ -19792,16 +19785,31 @@
           <w:szCs w:val="28"/>
         </w:rPr>
       </w:pPr>
-      <w:hyperlink r:id="rId30" w:history="1">
-        <w:r>
-          <w:rPr>
-            <w:rStyle w:val="Hyperlink"/>
-            <w:bCs/>
-            <w:szCs w:val="28"/>
-          </w:rPr>
-          <w:t>https://sites.google.com/student.khai.edu/622p-practice-petrenko/%D0%B3%D0%BE%D0%BB%D0%BE%D0%B2%D0%BD%D0%B0</w:t>
-        </w:r>
-      </w:hyperlink>
+      <w:r>
+        <w:fldChar w:fldCharType="begin"/>
+      </w:r>
+      <w:r>
+        <w:instrText>HYPERLINK "https://sites.google.com/student.khai.edu/622p-practice-petrenko/%D0%B3%D0%BE%D0%BB%D0%BE%D0%B2%D0%BD%D0%B0"</w:instrText>
+      </w:r>
+      <w:r>
+        <w:fldChar w:fldCharType="separate"/>
+      </w:r>
+      <w:r>
+        <w:rPr>
+          <w:rStyle w:val="a6"/>
+          <w:bCs/>
+          <w:szCs w:val="28"/>
+        </w:rPr>
+        <w:t>https://sites.google.com/student.khai.edu/622p-practice-petrenko/%D0%B3%D0%BE%D0%BB%D0%BE%D0%B2%D0%BD%D0%B0</w:t>
+      </w:r>
+      <w:r>
+        <w:rPr>
+          <w:rStyle w:val="a6"/>
+          <w:bCs/>
+          <w:szCs w:val="28"/>
+        </w:rPr>
+        <w:fldChar w:fldCharType="end"/>
+      </w:r>
     </w:p>
     <w:p>
       <w:pPr>
@@ -19825,6 +19833,7 @@
           <w:szCs w:val="28"/>
         </w:rPr>
       </w:pPr>
+      <w:bookmarkStart w:id="58" w:name="_Hlk174202361"/>
       <w:r>
         <w:rPr>
           <w:b/>
@@ -19847,7 +19856,7 @@
                     <pic:cNvPicPr/>
                   </pic:nvPicPr>
                   <pic:blipFill>
-                    <a:blip r:embed="rId31"/>
+                    <a:blip r:embed="rId30"/>
                     <a:stretch>
                       <a:fillRect/>
                     </a:stretch>
@@ -19912,6 +19921,7 @@
         <w:t>Головна сторінка сайту</w:t>
       </w:r>
     </w:p>
+    <w:bookmarkEnd w:id="58"/>
     <w:p>
       <w:pPr>
         <w:shd w:val="clear" w:color="auto" w:fill="FFFFFF"/>
@@ -19924,13 +19934,13 @@
     </w:p>
     <w:p>
       <w:pPr>
-        <w:pStyle w:val="Heading1"/>
+        <w:pStyle w:val="1"/>
         <w:rPr>
           <w:b/>
           <w:bCs/>
         </w:rPr>
       </w:pPr>
-      <w:bookmarkStart w:id="56" w:name="_Toc171720247"/>
+      <w:bookmarkStart w:id="59" w:name="_Toc171720247"/>
       <w:r>
         <w:rPr>
           <w:b/>
@@ -19938,7 +19948,7 @@
         </w:rPr>
         <w:t>Завдання 4</w:t>
       </w:r>
-      <w:bookmarkEnd w:id="56"/>
+      <w:bookmarkEnd w:id="59"/>
     </w:p>
     <w:p>
       <w:pPr>
@@ -20004,6 +20014,74 @@
                 <pic:pic xmlns:pic="http://schemas.openxmlformats.org/drawingml/2006/picture">
                   <pic:nvPicPr>
                     <pic:cNvPr id="0" name="Picture 2"/>
+                    <pic:cNvPicPr>
+                      <a:picLocks noChangeAspect="1" noChangeArrowheads="1"/>
+                    </pic:cNvPicPr>
+                  </pic:nvPicPr>
+                  <pic:blipFill>
+                    <a:blip r:embed="rId31">
+                      <a:extLst>
+                        <a:ext uri="{28A0092B-C50C-407E-A947-70E740481C1C}">
+                          <a14:useLocalDpi xmlns:a14="http://schemas.microsoft.com/office/drawing/2010/main" val="0"/>
+                        </a:ext>
+                      </a:extLst>
+                    </a:blip>
+                    <a:srcRect/>
+                    <a:stretch>
+                      <a:fillRect/>
+                    </a:stretch>
+                  </pic:blipFill>
+                  <pic:spPr bwMode="auto">
+                    <a:xfrm>
+                      <a:off x="0" y="0"/>
+                      <a:ext cx="5934075" cy="3343275"/>
+                    </a:xfrm>
+                    <a:prstGeom prst="rect">
+                      <a:avLst/>
+                    </a:prstGeom>
+                    <a:noFill/>
+                    <a:ln>
+                      <a:solidFill>
+                        <a:schemeClr val="tx1"/>
+                      </a:solidFill>
+                    </a:ln>
+                  </pic:spPr>
+                </pic:pic>
+              </a:graphicData>
+            </a:graphic>
+          </wp:inline>
+        </w:drawing>
+      </w:r>
+    </w:p>
+    <w:p>
+      <w:pPr>
+        <w:ind w:firstLine="0"/>
+        <w:jc w:val="center"/>
+        <w:rPr>
+          <w:b/>
+          <w:bCs/>
+        </w:rPr>
+      </w:pPr>
+      <w:r>
+        <w:rPr>
+          <w:b/>
+          <w:bCs/>
+          <w:noProof/>
+        </w:rPr>
+        <w:lastRenderedPageBreak/>
+        <w:drawing>
+          <wp:inline distT="0" distB="0" distL="0" distR="0" wp14:anchorId="1476B112" wp14:editId="47936545">
+            <wp:extent cx="5934075" cy="3343275"/>
+            <wp:effectExtent l="19050" t="19050" r="28575" b="28575"/>
+            <wp:docPr id="22" name="Picture 22"/>
+            <wp:cNvGraphicFramePr>
+              <a:graphicFrameLocks xmlns:a="http://schemas.openxmlformats.org/drawingml/2006/main" noChangeAspect="1"/>
+            </wp:cNvGraphicFramePr>
+            <a:graphic xmlns:a="http://schemas.openxmlformats.org/drawingml/2006/main">
+              <a:graphicData uri="http://schemas.openxmlformats.org/drawingml/2006/picture">
+                <pic:pic xmlns:pic="http://schemas.openxmlformats.org/drawingml/2006/picture">
+                  <pic:nvPicPr>
+                    <pic:cNvPr id="0" name="Picture 3"/>
                     <pic:cNvPicPr>
                       <a:picLocks noChangeAspect="1" noChangeArrowheads="1"/>
                     </pic:cNvPicPr>
@@ -20042,28 +20120,17 @@
           </wp:inline>
         </w:drawing>
       </w:r>
-    </w:p>
-    <w:p>
-      <w:pPr>
-        <w:ind w:firstLine="0"/>
-        <w:jc w:val="center"/>
-        <w:rPr>
-          <w:b/>
-          <w:bCs/>
-        </w:rPr>
-      </w:pPr>
       <w:r>
         <w:rPr>
           <w:b/>
           <w:bCs/>
           <w:noProof/>
         </w:rPr>
-        <w:lastRenderedPageBreak/>
         <w:drawing>
-          <wp:inline distT="0" distB="0" distL="0" distR="0" wp14:anchorId="1476B112" wp14:editId="47936545">
+          <wp:inline distT="0" distB="0" distL="0" distR="0" wp14:anchorId="3BBCCE8A" wp14:editId="40B72D98">
             <wp:extent cx="5934075" cy="3343275"/>
             <wp:effectExtent l="19050" t="19050" r="28575" b="28575"/>
-            <wp:docPr id="22" name="Picture 22"/>
+            <wp:docPr id="23" name="Picture 23"/>
             <wp:cNvGraphicFramePr>
               <a:graphicFrameLocks xmlns:a="http://schemas.openxmlformats.org/drawingml/2006/main" noChangeAspect="1"/>
             </wp:cNvGraphicFramePr>
@@ -20071,7 +20138,7 @@
               <a:graphicData uri="http://schemas.openxmlformats.org/drawingml/2006/picture">
                 <pic:pic xmlns:pic="http://schemas.openxmlformats.org/drawingml/2006/picture">
                   <pic:nvPicPr>
-                    <pic:cNvPr id="0" name="Picture 3"/>
+                    <pic:cNvPr id="0" name="Picture 4"/>
                     <pic:cNvPicPr>
                       <a:picLocks noChangeAspect="1" noChangeArrowheads="1"/>
                     </pic:cNvPicPr>
@@ -20116,11 +20183,12 @@
           <w:bCs/>
           <w:noProof/>
         </w:rPr>
+        <w:lastRenderedPageBreak/>
         <w:drawing>
-          <wp:inline distT="0" distB="0" distL="0" distR="0" wp14:anchorId="3BBCCE8A" wp14:editId="40B72D98">
+          <wp:inline distT="0" distB="0" distL="0" distR="0" wp14:anchorId="3064F453" wp14:editId="609E5B5C">
             <wp:extent cx="5934075" cy="3343275"/>
             <wp:effectExtent l="19050" t="19050" r="28575" b="28575"/>
-            <wp:docPr id="23" name="Picture 23"/>
+            <wp:docPr id="24" name="Picture 24"/>
             <wp:cNvGraphicFramePr>
               <a:graphicFrameLocks xmlns:a="http://schemas.openxmlformats.org/drawingml/2006/main" noChangeAspect="1"/>
             </wp:cNvGraphicFramePr>
@@ -20128,7 +20196,7 @@
               <a:graphicData uri="http://schemas.openxmlformats.org/drawingml/2006/picture">
                 <pic:pic xmlns:pic="http://schemas.openxmlformats.org/drawingml/2006/picture">
                   <pic:nvPicPr>
-                    <pic:cNvPr id="0" name="Picture 4"/>
+                    <pic:cNvPr id="0" name="Picture 5"/>
                     <pic:cNvPicPr>
                       <a:picLocks noChangeAspect="1" noChangeArrowheads="1"/>
                     </pic:cNvPicPr>
@@ -20173,12 +20241,11 @@
           <w:bCs/>
           <w:noProof/>
         </w:rPr>
-        <w:lastRenderedPageBreak/>
         <w:drawing>
-          <wp:inline distT="0" distB="0" distL="0" distR="0" wp14:anchorId="3064F453" wp14:editId="609E5B5C">
+          <wp:inline distT="0" distB="0" distL="0" distR="0" wp14:anchorId="06E8FF8C" wp14:editId="1599A210">
             <wp:extent cx="5934075" cy="3343275"/>
             <wp:effectExtent l="19050" t="19050" r="28575" b="28575"/>
-            <wp:docPr id="24" name="Picture 24"/>
+            <wp:docPr id="25" name="Picture 25"/>
             <wp:cNvGraphicFramePr>
               <a:graphicFrameLocks xmlns:a="http://schemas.openxmlformats.org/drawingml/2006/main" noChangeAspect="1"/>
             </wp:cNvGraphicFramePr>
@@ -20186,7 +20253,7 @@
               <a:graphicData uri="http://schemas.openxmlformats.org/drawingml/2006/picture">
                 <pic:pic xmlns:pic="http://schemas.openxmlformats.org/drawingml/2006/picture">
                   <pic:nvPicPr>
-                    <pic:cNvPr id="0" name="Picture 5"/>
+                    <pic:cNvPr id="0" name="Picture 6"/>
                     <pic:cNvPicPr>
                       <a:picLocks noChangeAspect="1" noChangeArrowheads="1"/>
                     </pic:cNvPicPr>
@@ -20231,11 +20298,12 @@
           <w:bCs/>
           <w:noProof/>
         </w:rPr>
+        <w:lastRenderedPageBreak/>
         <w:drawing>
-          <wp:inline distT="0" distB="0" distL="0" distR="0" wp14:anchorId="06E8FF8C" wp14:editId="1599A210">
+          <wp:inline distT="0" distB="0" distL="0" distR="0" wp14:anchorId="50391656" wp14:editId="6E3C2746">
             <wp:extent cx="5934075" cy="3343275"/>
             <wp:effectExtent l="19050" t="19050" r="28575" b="28575"/>
-            <wp:docPr id="25" name="Picture 25"/>
+            <wp:docPr id="26" name="Picture 26"/>
             <wp:cNvGraphicFramePr>
               <a:graphicFrameLocks xmlns:a="http://schemas.openxmlformats.org/drawingml/2006/main" noChangeAspect="1"/>
             </wp:cNvGraphicFramePr>
@@ -20243,7 +20311,7 @@
               <a:graphicData uri="http://schemas.openxmlformats.org/drawingml/2006/picture">
                 <pic:pic xmlns:pic="http://schemas.openxmlformats.org/drawingml/2006/picture">
                   <pic:nvPicPr>
-                    <pic:cNvPr id="0" name="Picture 6"/>
+                    <pic:cNvPr id="0" name="Picture 7"/>
                     <pic:cNvPicPr>
                       <a:picLocks noChangeAspect="1" noChangeArrowheads="1"/>
                     </pic:cNvPicPr>
@@ -20288,12 +20356,11 @@
           <w:bCs/>
           <w:noProof/>
         </w:rPr>
-        <w:lastRenderedPageBreak/>
         <w:drawing>
-          <wp:inline distT="0" distB="0" distL="0" distR="0" wp14:anchorId="50391656" wp14:editId="6E3C2746">
+          <wp:inline distT="0" distB="0" distL="0" distR="0" wp14:anchorId="2D5CA84B" wp14:editId="7EE7D918">
             <wp:extent cx="5934075" cy="3343275"/>
             <wp:effectExtent l="19050" t="19050" r="28575" b="28575"/>
-            <wp:docPr id="26" name="Picture 26"/>
+            <wp:docPr id="27" name="Picture 27"/>
             <wp:cNvGraphicFramePr>
               <a:graphicFrameLocks xmlns:a="http://schemas.openxmlformats.org/drawingml/2006/main" noChangeAspect="1"/>
             </wp:cNvGraphicFramePr>
@@ -20301,7 +20368,7 @@
               <a:graphicData uri="http://schemas.openxmlformats.org/drawingml/2006/picture">
                 <pic:pic xmlns:pic="http://schemas.openxmlformats.org/drawingml/2006/picture">
                   <pic:nvPicPr>
-                    <pic:cNvPr id="0" name="Picture 7"/>
+                    <pic:cNvPr id="0" name="Picture 8"/>
                     <pic:cNvPicPr>
                       <a:picLocks noChangeAspect="1" noChangeArrowheads="1"/>
                     </pic:cNvPicPr>
@@ -20346,11 +20413,12 @@
           <w:bCs/>
           <w:noProof/>
         </w:rPr>
+        <w:lastRenderedPageBreak/>
         <w:drawing>
-          <wp:inline distT="0" distB="0" distL="0" distR="0" wp14:anchorId="2D5CA84B" wp14:editId="7EE7D918">
+          <wp:inline distT="0" distB="0" distL="0" distR="0" wp14:anchorId="7001DE97" wp14:editId="1CACAC6B">
             <wp:extent cx="5934075" cy="3343275"/>
             <wp:effectExtent l="19050" t="19050" r="28575" b="28575"/>
-            <wp:docPr id="27" name="Picture 27"/>
+            <wp:docPr id="28" name="Picture 28"/>
             <wp:cNvGraphicFramePr>
               <a:graphicFrameLocks xmlns:a="http://schemas.openxmlformats.org/drawingml/2006/main" noChangeAspect="1"/>
             </wp:cNvGraphicFramePr>
@@ -20358,7 +20426,7 @@
               <a:graphicData uri="http://schemas.openxmlformats.org/drawingml/2006/picture">
                 <pic:pic xmlns:pic="http://schemas.openxmlformats.org/drawingml/2006/picture">
                   <pic:nvPicPr>
-                    <pic:cNvPr id="0" name="Picture 8"/>
+                    <pic:cNvPr id="0" name="Picture 9"/>
                     <pic:cNvPicPr>
                       <a:picLocks noChangeAspect="1" noChangeArrowheads="1"/>
                     </pic:cNvPicPr>
@@ -20403,12 +20471,11 @@
           <w:bCs/>
           <w:noProof/>
         </w:rPr>
-        <w:lastRenderedPageBreak/>
         <w:drawing>
-          <wp:inline distT="0" distB="0" distL="0" distR="0" wp14:anchorId="7001DE97" wp14:editId="1CACAC6B">
+          <wp:inline distT="0" distB="0" distL="0" distR="0" wp14:anchorId="5C410B72" wp14:editId="0CD60AED">
             <wp:extent cx="5934075" cy="3343275"/>
             <wp:effectExtent l="19050" t="19050" r="28575" b="28575"/>
-            <wp:docPr id="28" name="Picture 28"/>
+            <wp:docPr id="29" name="Picture 29"/>
             <wp:cNvGraphicFramePr>
               <a:graphicFrameLocks xmlns:a="http://schemas.openxmlformats.org/drawingml/2006/main" noChangeAspect="1"/>
             </wp:cNvGraphicFramePr>
@@ -20416,7 +20483,7 @@
               <a:graphicData uri="http://schemas.openxmlformats.org/drawingml/2006/picture">
                 <pic:pic xmlns:pic="http://schemas.openxmlformats.org/drawingml/2006/picture">
                   <pic:nvPicPr>
-                    <pic:cNvPr id="0" name="Picture 9"/>
+                    <pic:cNvPr id="0" name="Picture 10"/>
                     <pic:cNvPicPr>
                       <a:picLocks noChangeAspect="1" noChangeArrowheads="1"/>
                     </pic:cNvPicPr>
@@ -20461,11 +20528,12 @@
           <w:bCs/>
           <w:noProof/>
         </w:rPr>
+        <w:lastRenderedPageBreak/>
         <w:drawing>
-          <wp:inline distT="0" distB="0" distL="0" distR="0" wp14:anchorId="5C410B72" wp14:editId="0CD60AED">
+          <wp:inline distT="0" distB="0" distL="0" distR="0" wp14:anchorId="3BE78CC5" wp14:editId="3600EE64">
             <wp:extent cx="5934075" cy="3343275"/>
             <wp:effectExtent l="19050" t="19050" r="28575" b="28575"/>
-            <wp:docPr id="29" name="Picture 29"/>
+            <wp:docPr id="30" name="Picture 30"/>
             <wp:cNvGraphicFramePr>
               <a:graphicFrameLocks xmlns:a="http://schemas.openxmlformats.org/drawingml/2006/main" noChangeAspect="1"/>
             </wp:cNvGraphicFramePr>
@@ -20473,7 +20541,7 @@
               <a:graphicData uri="http://schemas.openxmlformats.org/drawingml/2006/picture">
                 <pic:pic xmlns:pic="http://schemas.openxmlformats.org/drawingml/2006/picture">
                   <pic:nvPicPr>
-                    <pic:cNvPr id="0" name="Picture 10"/>
+                    <pic:cNvPr id="0" name="Picture 11"/>
                     <pic:cNvPicPr>
                       <a:picLocks noChangeAspect="1" noChangeArrowheads="1"/>
                     </pic:cNvPicPr>
@@ -20518,12 +20586,11 @@
           <w:bCs/>
           <w:noProof/>
         </w:rPr>
-        <w:lastRenderedPageBreak/>
         <w:drawing>
-          <wp:inline distT="0" distB="0" distL="0" distR="0" wp14:anchorId="3BE78CC5" wp14:editId="3600EE64">
+          <wp:inline distT="0" distB="0" distL="0" distR="0" wp14:anchorId="11052347" wp14:editId="3C7F1526">
             <wp:extent cx="5934075" cy="3343275"/>
             <wp:effectExtent l="19050" t="19050" r="28575" b="28575"/>
-            <wp:docPr id="30" name="Picture 30"/>
+            <wp:docPr id="31" name="Picture 31"/>
             <wp:cNvGraphicFramePr>
               <a:graphicFrameLocks xmlns:a="http://schemas.openxmlformats.org/drawingml/2006/main" noChangeAspect="1"/>
             </wp:cNvGraphicFramePr>
@@ -20531,7 +20598,7 @@
               <a:graphicData uri="http://schemas.openxmlformats.org/drawingml/2006/picture">
                 <pic:pic xmlns:pic="http://schemas.openxmlformats.org/drawingml/2006/picture">
                   <pic:nvPicPr>
-                    <pic:cNvPr id="0" name="Picture 11"/>
+                    <pic:cNvPr id="0" name="Picture 12"/>
                     <pic:cNvPicPr>
                       <a:picLocks noChangeAspect="1" noChangeArrowheads="1"/>
                     </pic:cNvPicPr>
@@ -20576,11 +20643,12 @@
           <w:bCs/>
           <w:noProof/>
         </w:rPr>
+        <w:lastRenderedPageBreak/>
         <w:drawing>
-          <wp:inline distT="0" distB="0" distL="0" distR="0" wp14:anchorId="11052347" wp14:editId="3C7F1526">
+          <wp:inline distT="0" distB="0" distL="0" distR="0" wp14:anchorId="04B003B6" wp14:editId="2F9E5E2C">
             <wp:extent cx="5934075" cy="3343275"/>
             <wp:effectExtent l="19050" t="19050" r="28575" b="28575"/>
-            <wp:docPr id="31" name="Picture 31"/>
+            <wp:docPr id="96" name="Picture 96"/>
             <wp:cNvGraphicFramePr>
               <a:graphicFrameLocks xmlns:a="http://schemas.openxmlformats.org/drawingml/2006/main" noChangeAspect="1"/>
             </wp:cNvGraphicFramePr>
@@ -20588,7 +20656,7 @@
               <a:graphicData uri="http://schemas.openxmlformats.org/drawingml/2006/picture">
                 <pic:pic xmlns:pic="http://schemas.openxmlformats.org/drawingml/2006/picture">
                   <pic:nvPicPr>
-                    <pic:cNvPr id="0" name="Picture 12"/>
+                    <pic:cNvPr id="0" name="Picture 13"/>
                     <pic:cNvPicPr>
                       <a:picLocks noChangeAspect="1" noChangeArrowheads="1"/>
                     </pic:cNvPicPr>
@@ -20633,12 +20701,11 @@
           <w:bCs/>
           <w:noProof/>
         </w:rPr>
-        <w:lastRenderedPageBreak/>
         <w:drawing>
-          <wp:inline distT="0" distB="0" distL="0" distR="0" wp14:anchorId="04B003B6" wp14:editId="2F9E5E2C">
+          <wp:inline distT="0" distB="0" distL="0" distR="0" wp14:anchorId="0C5E0D64" wp14:editId="459AC17F">
             <wp:extent cx="5934075" cy="3343275"/>
             <wp:effectExtent l="19050" t="19050" r="28575" b="28575"/>
-            <wp:docPr id="96" name="Picture 96"/>
+            <wp:docPr id="97" name="Picture 97"/>
             <wp:cNvGraphicFramePr>
               <a:graphicFrameLocks xmlns:a="http://schemas.openxmlformats.org/drawingml/2006/main" noChangeAspect="1"/>
             </wp:cNvGraphicFramePr>
@@ -20646,7 +20713,7 @@
               <a:graphicData uri="http://schemas.openxmlformats.org/drawingml/2006/picture">
                 <pic:pic xmlns:pic="http://schemas.openxmlformats.org/drawingml/2006/picture">
                   <pic:nvPicPr>
-                    <pic:cNvPr id="0" name="Picture 13"/>
+                    <pic:cNvPr id="0" name="Picture 14"/>
                     <pic:cNvPicPr>
                       <a:picLocks noChangeAspect="1" noChangeArrowheads="1"/>
                     </pic:cNvPicPr>
@@ -20691,11 +20758,12 @@
           <w:bCs/>
           <w:noProof/>
         </w:rPr>
+        <w:lastRenderedPageBreak/>
         <w:drawing>
-          <wp:inline distT="0" distB="0" distL="0" distR="0" wp14:anchorId="0C5E0D64" wp14:editId="459AC17F">
+          <wp:inline distT="0" distB="0" distL="0" distR="0" wp14:anchorId="7FAF982D" wp14:editId="1628DA22">
             <wp:extent cx="5934075" cy="3343275"/>
             <wp:effectExtent l="19050" t="19050" r="28575" b="28575"/>
-            <wp:docPr id="97" name="Picture 97"/>
+            <wp:docPr id="98" name="Picture 98"/>
             <wp:cNvGraphicFramePr>
               <a:graphicFrameLocks xmlns:a="http://schemas.openxmlformats.org/drawingml/2006/main" noChangeAspect="1"/>
             </wp:cNvGraphicFramePr>
@@ -20703,7 +20771,7 @@
               <a:graphicData uri="http://schemas.openxmlformats.org/drawingml/2006/picture">
                 <pic:pic xmlns:pic="http://schemas.openxmlformats.org/drawingml/2006/picture">
                   <pic:nvPicPr>
-                    <pic:cNvPr id="0" name="Picture 14"/>
+                    <pic:cNvPr id="0" name="Picture 15"/>
                     <pic:cNvPicPr>
                       <a:picLocks noChangeAspect="1" noChangeArrowheads="1"/>
                     </pic:cNvPicPr>
@@ -20748,12 +20816,11 @@
           <w:bCs/>
           <w:noProof/>
         </w:rPr>
-        <w:lastRenderedPageBreak/>
         <w:drawing>
-          <wp:inline distT="0" distB="0" distL="0" distR="0" wp14:anchorId="7FAF982D" wp14:editId="1628DA22">
+          <wp:inline distT="0" distB="0" distL="0" distR="0" wp14:anchorId="7341059C" wp14:editId="4D90543C">
             <wp:extent cx="5934075" cy="3343275"/>
             <wp:effectExtent l="19050" t="19050" r="28575" b="28575"/>
-            <wp:docPr id="98" name="Picture 98"/>
+            <wp:docPr id="99" name="Picture 99"/>
             <wp:cNvGraphicFramePr>
               <a:graphicFrameLocks xmlns:a="http://schemas.openxmlformats.org/drawingml/2006/main" noChangeAspect="1"/>
             </wp:cNvGraphicFramePr>
@@ -20761,7 +20828,7 @@
               <a:graphicData uri="http://schemas.openxmlformats.org/drawingml/2006/picture">
                 <pic:pic xmlns:pic="http://schemas.openxmlformats.org/drawingml/2006/picture">
                   <pic:nvPicPr>
-                    <pic:cNvPr id="0" name="Picture 15"/>
+                    <pic:cNvPr id="0" name="Picture 16"/>
                     <pic:cNvPicPr>
                       <a:picLocks noChangeAspect="1" noChangeArrowheads="1"/>
                     </pic:cNvPicPr>
@@ -20800,67 +20867,10 @@
           </wp:inline>
         </w:drawing>
       </w:r>
-      <w:r>
-        <w:rPr>
-          <w:b/>
-          <w:bCs/>
-          <w:noProof/>
-        </w:rPr>
-        <w:drawing>
-          <wp:inline distT="0" distB="0" distL="0" distR="0" wp14:anchorId="7341059C" wp14:editId="4D90543C">
-            <wp:extent cx="5934075" cy="3343275"/>
-            <wp:effectExtent l="19050" t="19050" r="28575" b="28575"/>
-            <wp:docPr id="99" name="Picture 99"/>
-            <wp:cNvGraphicFramePr>
-              <a:graphicFrameLocks xmlns:a="http://schemas.openxmlformats.org/drawingml/2006/main" noChangeAspect="1"/>
-            </wp:cNvGraphicFramePr>
-            <a:graphic xmlns:a="http://schemas.openxmlformats.org/drawingml/2006/main">
-              <a:graphicData uri="http://schemas.openxmlformats.org/drawingml/2006/picture">
-                <pic:pic xmlns:pic="http://schemas.openxmlformats.org/drawingml/2006/picture">
-                  <pic:nvPicPr>
-                    <pic:cNvPr id="0" name="Picture 16"/>
-                    <pic:cNvPicPr>
-                      <a:picLocks noChangeAspect="1" noChangeArrowheads="1"/>
-                    </pic:cNvPicPr>
-                  </pic:nvPicPr>
-                  <pic:blipFill>
-                    <a:blip r:embed="rId46">
-                      <a:extLst>
-                        <a:ext uri="{28A0092B-C50C-407E-A947-70E740481C1C}">
-                          <a14:useLocalDpi xmlns:a14="http://schemas.microsoft.com/office/drawing/2010/main" val="0"/>
-                        </a:ext>
-                      </a:extLst>
-                    </a:blip>
-                    <a:srcRect/>
-                    <a:stretch>
-                      <a:fillRect/>
-                    </a:stretch>
-                  </pic:blipFill>
-                  <pic:spPr bwMode="auto">
-                    <a:xfrm>
-                      <a:off x="0" y="0"/>
-                      <a:ext cx="5934075" cy="3343275"/>
-                    </a:xfrm>
-                    <a:prstGeom prst="rect">
-                      <a:avLst/>
-                    </a:prstGeom>
-                    <a:noFill/>
-                    <a:ln>
-                      <a:solidFill>
-                        <a:schemeClr val="tx1"/>
-                      </a:solidFill>
-                    </a:ln>
-                  </pic:spPr>
-                </pic:pic>
-              </a:graphicData>
-            </a:graphic>
-          </wp:inline>
-        </w:drawing>
-      </w:r>
-    </w:p>
-    <w:p>
-      <w:pPr>
-        <w:pStyle w:val="Heading1"/>
+    </w:p>
+    <w:p>
+      <w:pPr>
+        <w:pStyle w:val="1"/>
         <w:spacing w:before="0" w:after="0"/>
         <w:rPr>
           <w:b/>
@@ -20873,9 +20883,9 @@
         </w:rPr>
         <w:br w:type="page"/>
       </w:r>
-      <w:bookmarkStart w:id="57" w:name="_Toc171720248"/>
-      <w:bookmarkStart w:id="58" w:name="_Toc12361875"/>
-      <w:bookmarkStart w:id="59" w:name="_Toc43831386"/>
+      <w:bookmarkStart w:id="60" w:name="_Toc171720248"/>
+      <w:bookmarkStart w:id="61" w:name="_Toc12361875"/>
+      <w:bookmarkStart w:id="62" w:name="_Toc43831386"/>
       <w:r>
         <w:rPr>
           <w:b/>
@@ -20884,7 +20894,7 @@
         <w:lastRenderedPageBreak/>
         <w:t>ВИСНОВКИ</w:t>
       </w:r>
-      <w:bookmarkEnd w:id="57"/>
+      <w:bookmarkEnd w:id="60"/>
       <w:r>
         <w:rPr>
           <w:b/>
@@ -20892,8 +20902,8 @@
         </w:rPr>
         <w:t xml:space="preserve"> </w:t>
       </w:r>
-      <w:bookmarkEnd w:id="58"/>
-      <w:bookmarkEnd w:id="59"/>
+      <w:bookmarkEnd w:id="61"/>
+      <w:bookmarkEnd w:id="62"/>
     </w:p>
     <w:p>
       <w:pPr>
@@ -21040,7 +21050,7 @@
           <w:kern w:val="28"/>
         </w:rPr>
       </w:pPr>
-      <w:bookmarkStart w:id="60" w:name="_Toc43831387"/>
+      <w:bookmarkStart w:id="63" w:name="_Toc43831387"/>
       <w:r>
         <w:rPr>
           <w:b/>
@@ -21051,13 +21061,13 @@
     </w:p>
     <w:p>
       <w:pPr>
-        <w:pStyle w:val="Heading1"/>
+        <w:pStyle w:val="1"/>
         <w:rPr>
           <w:b/>
           <w:caps w:val="0"/>
         </w:rPr>
       </w:pPr>
-      <w:bookmarkStart w:id="61" w:name="_Toc171720249"/>
+      <w:bookmarkStart w:id="64" w:name="_Toc171720249"/>
       <w:r>
         <w:rPr>
           <w:b/>
@@ -21066,7 +21076,7 @@
         <w:lastRenderedPageBreak/>
         <w:t>ТАБЛИЦЯ САМОКОНТРОЛЮ ВИКОНАННЯ ЗАВДАНЬ</w:t>
       </w:r>
-      <w:bookmarkEnd w:id="61"/>
+      <w:bookmarkEnd w:id="64"/>
     </w:p>
     <w:tbl>
       <w:tblPr>
@@ -32555,13 +32565,13 @@
     </w:p>
     <w:p>
       <w:pPr>
-        <w:pStyle w:val="Heading1"/>
+        <w:pStyle w:val="1"/>
         <w:rPr>
           <w:b/>
           <w:caps w:val="0"/>
         </w:rPr>
       </w:pPr>
-      <w:bookmarkStart w:id="62" w:name="_Toc171720250"/>
+      <w:bookmarkStart w:id="65" w:name="_Toc171720250"/>
       <w:r>
         <w:rPr>
           <w:b/>
@@ -32570,7 +32580,7 @@
         <w:lastRenderedPageBreak/>
         <w:t>ВІДГУК</w:t>
       </w:r>
-      <w:bookmarkEnd w:id="62"/>
+      <w:bookmarkEnd w:id="65"/>
       <w:r>
         <w:rPr>
           <w:b/>
@@ -32581,12 +32591,12 @@
     </w:p>
     <w:p>
       <w:pPr>
-        <w:pStyle w:val="Heading1"/>
+        <w:pStyle w:val="1"/>
         <w:rPr>
           <w:b/>
         </w:rPr>
       </w:pPr>
-      <w:bookmarkStart w:id="63" w:name="_Toc171720251"/>
+      <w:bookmarkStart w:id="66" w:name="_Toc171720251"/>
       <w:r>
         <w:rPr>
           <w:b/>
@@ -32594,7 +32604,7 @@
         </w:rPr>
         <w:t>КЕРІВНИКА ПРАКТИКИ</w:t>
       </w:r>
-      <w:bookmarkEnd w:id="63"/>
+      <w:bookmarkEnd w:id="66"/>
       <w:r>
         <w:rPr>
           <w:b/>
@@ -32602,7 +32612,7 @@
         </w:rPr>
         <w:t xml:space="preserve"> </w:t>
       </w:r>
-      <w:bookmarkEnd w:id="60"/>
+      <w:bookmarkEnd w:id="63"/>
     </w:p>
     <w:p>
       <w:pPr>
@@ -32852,7 +32862,7 @@
     </w:p>
     <w:p>
       <w:pPr>
-        <w:pStyle w:val="Heading1"/>
+        <w:pStyle w:val="1"/>
         <w:spacing w:before="0" w:after="0"/>
         <w:rPr>
           <w:b/>
@@ -32861,9 +32871,9 @@
       <w:r>
         <w:br w:type="page"/>
       </w:r>
-      <w:bookmarkStart w:id="64" w:name="_Toc455487664"/>
-      <w:bookmarkStart w:id="65" w:name="_Toc43831388"/>
-      <w:bookmarkStart w:id="66" w:name="_Toc171720252"/>
+      <w:bookmarkStart w:id="67" w:name="_Toc455487664"/>
+      <w:bookmarkStart w:id="68" w:name="_Toc43831388"/>
+      <w:bookmarkStart w:id="69" w:name="_Toc171720252"/>
       <w:r>
         <w:rPr>
           <w:b/>
@@ -32871,27 +32881,27 @@
         <w:lastRenderedPageBreak/>
         <w:t>ПЕРЕЛІК</w:t>
       </w:r>
-      <w:bookmarkEnd w:id="64"/>
+      <w:bookmarkEnd w:id="67"/>
       <w:r>
         <w:rPr>
           <w:b/>
         </w:rPr>
         <w:t xml:space="preserve"> </w:t>
       </w:r>
-      <w:bookmarkStart w:id="67" w:name="_Toc455128198"/>
+      <w:bookmarkStart w:id="70" w:name="_Toc455128198"/>
       <w:r>
         <w:rPr>
           <w:b/>
         </w:rPr>
         <w:t>ПОСИЛАНЬ</w:t>
       </w:r>
-      <w:bookmarkEnd w:id="65"/>
-      <w:bookmarkEnd w:id="66"/>
-      <w:bookmarkEnd w:id="67"/>
-    </w:p>
-    <w:p>
-      <w:pPr>
-        <w:pStyle w:val="ListParagraph"/>
+      <w:bookmarkEnd w:id="68"/>
+      <w:bookmarkEnd w:id="69"/>
+      <w:bookmarkEnd w:id="70"/>
+    </w:p>
+    <w:p>
+      <w:pPr>
+        <w:pStyle w:val="a3"/>
         <w:widowControl/>
         <w:numPr>
           <w:ilvl w:val="0"/>
@@ -32931,10 +32941,10 @@
       <w:r>
         <w:t xml:space="preserve"> – Режим доступу до ресурсу: </w:t>
       </w:r>
-      <w:hyperlink r:id="rId47" w:history="1">
+      <w:hyperlink r:id="rId46" w:history="1">
         <w:r>
           <w:rPr>
-            <w:rStyle w:val="Hyperlink"/>
+            <w:rStyle w:val="a6"/>
           </w:rPr>
           <w:t>https://uk.wikipedia.org/wiki/Scilab</w:t>
         </w:r>
@@ -32945,7 +32955,7 @@
     </w:p>
     <w:p>
       <w:pPr>
-        <w:pStyle w:val="ListParagraph"/>
+        <w:pStyle w:val="a3"/>
         <w:numPr>
           <w:ilvl w:val="0"/>
           <w:numId w:val="7"/>
@@ -32966,7 +32976,7 @@
     </w:p>
     <w:p>
       <w:pPr>
-        <w:pStyle w:val="ListParagraph"/>
+        <w:pStyle w:val="a3"/>
         <w:numPr>
           <w:ilvl w:val="0"/>
           <w:numId w:val="7"/>
@@ -32987,7 +32997,7 @@
     </w:p>
     <w:p>
       <w:pPr>
-        <w:pStyle w:val="ListParagraph"/>
+        <w:pStyle w:val="a3"/>
         <w:numPr>
           <w:ilvl w:val="0"/>
           <w:numId w:val="7"/>
@@ -33024,7 +33034,7 @@
     </w:p>
     <w:p>
       <w:pPr>
-        <w:pStyle w:val="ListParagraph"/>
+        <w:pStyle w:val="a3"/>
         <w:numPr>
           <w:ilvl w:val="0"/>
           <w:numId w:val="7"/>
@@ -33061,7 +33071,7 @@
     </w:p>
     <w:p>
       <w:pPr>
-        <w:pStyle w:val="ListParagraph"/>
+        <w:pStyle w:val="a3"/>
         <w:widowControl/>
         <w:numPr>
           <w:ilvl w:val="0"/>
@@ -33101,10 +33111,10 @@
       <w:r>
         <w:t xml:space="preserve"> – Режим доступу до ресурсу: </w:t>
       </w:r>
-      <w:hyperlink r:id="rId48" w:history="1">
+      <w:hyperlink r:id="rId47" w:history="1">
         <w:r>
           <w:rPr>
-            <w:rStyle w:val="Hyperlink"/>
+            <w:rStyle w:val="a6"/>
           </w:rPr>
           <w:t>https://help.scilab.org/fsolve</w:t>
         </w:r>
@@ -33115,7 +33125,7 @@
     </w:p>
     <w:p>
       <w:pPr>
-        <w:pStyle w:val="ListParagraph"/>
+        <w:pStyle w:val="a3"/>
         <w:numPr>
           <w:ilvl w:val="0"/>
           <w:numId w:val="7"/>
@@ -33152,7 +33162,7 @@
     </w:p>
     <w:p>
       <w:pPr>
-        <w:pStyle w:val="ListParagraph"/>
+        <w:pStyle w:val="a3"/>
         <w:numPr>
           <w:ilvl w:val="0"/>
           <w:numId w:val="7"/>
@@ -33189,7 +33199,7 @@
     </w:p>
     <w:p>
       <w:pPr>
-        <w:pStyle w:val="ListParagraph"/>
+        <w:pStyle w:val="a3"/>
         <w:widowControl/>
         <w:numPr>
           <w:ilvl w:val="0"/>
@@ -33341,10 +33351,10 @@
       <w:r>
         <w:t xml:space="preserve"> – Режим доступу до ресурсу: </w:t>
       </w:r>
-      <w:hyperlink r:id="rId49" w:history="1">
+      <w:hyperlink r:id="rId48" w:history="1">
         <w:r>
           <w:rPr>
-            <w:rStyle w:val="Hyperlink"/>
+            <w:rStyle w:val="a6"/>
           </w:rPr>
           <w:t>https://www.geeksforgeeks.org/how-to-use-goal-seek-in-excel/</w:t>
         </w:r>
@@ -33355,7 +33365,7 @@
     </w:p>
     <w:p>
       <w:pPr>
-        <w:pStyle w:val="ListParagraph"/>
+        <w:pStyle w:val="a3"/>
         <w:widowControl/>
         <w:numPr>
           <w:ilvl w:val="0"/>
@@ -33387,10 +33397,10 @@
       <w:r>
         <w:t xml:space="preserve"> – Режим доступу до ресурсу: </w:t>
       </w:r>
-      <w:hyperlink r:id="rId50" w:history="1">
+      <w:hyperlink r:id="rId49" w:history="1">
         <w:r>
           <w:rPr>
-            <w:rStyle w:val="Hyperlink"/>
+            <w:rStyle w:val="a6"/>
           </w:rPr>
           <w:t>https://www.scilab.org/sites/default/files/prg/att/1691/Numerical_Analysis_Scilab_Root_Finding_0.pdf</w:t>
         </w:r>
@@ -33401,7 +33411,7 @@
     </w:p>
     <w:p>
       <w:pPr>
-        <w:pStyle w:val="ListParagraph"/>
+        <w:pStyle w:val="a3"/>
         <w:widowControl/>
         <w:numPr>
           <w:ilvl w:val="0"/>
@@ -33476,10 +33486,10 @@
       <w:r>
         <w:t xml:space="preserve"> [Електронний ресурс] / Microsoft – Режим доступу до ресурсу: </w:t>
       </w:r>
-      <w:hyperlink r:id="rId51" w:history="1">
+      <w:hyperlink r:id="rId50" w:history="1">
         <w:r>
           <w:rPr>
-            <w:rStyle w:val="Hyperlink"/>
+            <w:rStyle w:val="a6"/>
           </w:rPr>
           <w:t>https://support.microsoft.com/en-us/office/define-and-solve-a-problem-by-using-solver-5d1a388f-079d-43ac-a7eb-f63e45925040</w:t>
         </w:r>
@@ -33490,7 +33500,7 @@
     </w:p>
     <w:p>
       <w:pPr>
-        <w:pStyle w:val="ListParagraph"/>
+        <w:pStyle w:val="a3"/>
         <w:widowControl/>
         <w:numPr>
           <w:ilvl w:val="0"/>
@@ -33556,7 +33566,7 @@
     </w:p>
     <w:p>
       <w:pPr>
-        <w:pStyle w:val="ListParagraph"/>
+        <w:pStyle w:val="a3"/>
         <w:widowControl/>
         <w:numPr>
           <w:ilvl w:val="0"/>
@@ -33625,13 +33635,13 @@
     </w:p>
     <w:p>
       <w:pPr>
-        <w:pStyle w:val="Heading1"/>
+        <w:pStyle w:val="1"/>
         <w:rPr>
           <w:b/>
           <w:bCs/>
         </w:rPr>
       </w:pPr>
-      <w:bookmarkStart w:id="68" w:name="_Toc171720253"/>
+      <w:bookmarkStart w:id="71" w:name="_Toc171720253"/>
       <w:r>
         <w:rPr>
           <w:b/>
@@ -33640,18 +33650,18 @@
         <w:lastRenderedPageBreak/>
         <w:t>ДОДАТОК</w:t>
       </w:r>
-      <w:bookmarkEnd w:id="68"/>
-    </w:p>
-    <w:p>
-      <w:pPr>
-        <w:pStyle w:val="Heading1"/>
+      <w:bookmarkEnd w:id="71"/>
+    </w:p>
+    <w:p>
+      <w:pPr>
+        <w:pStyle w:val="1"/>
         <w:rPr>
           <w:bCs/>
           <w:i/>
           <w:iCs/>
         </w:rPr>
       </w:pPr>
-      <w:bookmarkStart w:id="69" w:name="_Toc171720254"/>
+      <w:bookmarkStart w:id="72" w:name="_Toc171720254"/>
       <w:r>
         <w:rPr>
           <w:bCs/>
@@ -33661,17 +33671,17 @@
         </w:rPr>
         <w:t>машинний лістинг програми</w:t>
       </w:r>
-      <w:bookmarkEnd w:id="69"/>
-    </w:p>
-    <w:p>
-      <w:pPr>
-        <w:pStyle w:val="Heading1"/>
+      <w:bookmarkEnd w:id="72"/>
+    </w:p>
+    <w:p>
+      <w:pPr>
+        <w:pStyle w:val="1"/>
         <w:rPr>
           <w:bCs/>
           <w:lang w:val="ru-RU"/>
         </w:rPr>
       </w:pPr>
-      <w:bookmarkStart w:id="70" w:name="_Toc171720255"/>
+      <w:bookmarkStart w:id="73" w:name="_Toc171720255"/>
       <w:r>
         <w:rPr>
           <w:bCs/>
@@ -33694,7 +33704,7 @@
         </w:rPr>
         <w:t>python</w:t>
       </w:r>
-      <w:bookmarkEnd w:id="70"/>
+      <w:bookmarkEnd w:id="73"/>
     </w:p>
     <w:p>
       <w:pPr>
@@ -35309,8 +35319,8 @@
     </w:p>
     <w:p/>
     <w:sectPr>
-      <w:headerReference w:type="default" r:id="rId52"/>
-      <w:headerReference w:type="first" r:id="rId53"/>
+      <w:headerReference w:type="default" r:id="rId51"/>
+      <w:headerReference w:type="first" r:id="rId52"/>
       <w:pgSz w:w="11906" w:h="16838"/>
       <w:pgMar w:top="1134" w:right="850" w:bottom="1134" w:left="1701" w:header="708" w:footer="708" w:gutter="0"/>
       <w:cols w:space="708"/>
@@ -35322,7 +35332,7 @@
 </file>
 
 <file path=word/endnotes.xml><?xml version="1.0" encoding="utf-8"?>
-<w:endnotes xmlns:wpc="http://schemas.microsoft.com/office/word/2010/wordprocessingCanvas" xmlns:cx="http://schemas.microsoft.com/office/drawing/2014/chartex" xmlns:cx1="http://schemas.microsoft.com/office/drawing/2015/9/8/chartex" xmlns:cx2="http://schemas.microsoft.com/office/drawing/2015/10/21/chartex" xmlns:cx3="http://schemas.microsoft.com/office/drawing/2016/5/9/chartex" xmlns:cx4="http://schemas.microsoft.com/office/drawing/2016/5/10/chartex" xmlns:cx5="http://schemas.microsoft.com/office/drawing/2016/5/11/chartex" xmlns:cx6="http://schemas.microsoft.com/office/drawing/2016/5/12/chartex" xmlns:cx7="http://schemas.microsoft.com/office/drawing/2016/5/13/chartex" xmlns:cx8="http://schemas.microsoft.com/office/drawing/2016/5/14/chartex" xmlns:mc="http://schemas.openxmlformats.org/markup-compatibility/2006" xmlns:aink="http://schemas.microsoft.com/office/drawing/2016/ink" xmlns:am3d="http://schemas.microsoft.com/office/drawing/2017/model3d" xmlns:o="urn:schemas-microsoft-com:office:office" xmlns:r="http://schemas.openxmlformats.org/officeDocument/2006/relationships" xmlns:m="http://schemas.openxmlformats.org/officeDocument/2006/math" xmlns:v="urn:schemas-microsoft-com:vml" xmlns:wp14="http://schemas.microsoft.com/office/word/2010/wordprocessingDrawing" xmlns:wp="http://schemas.openxmlformats.org/drawingml/2006/wordprocessingDrawing" xmlns:w10="urn:schemas-microsoft-com:office:word" xmlns:w="http://schemas.openxmlformats.org/wordprocessingml/2006/main" xmlns:w14="http://schemas.microsoft.com/office/word/2010/wordml" xmlns:w15="http://schemas.microsoft.com/office/word/2012/wordml" xmlns:w16cex="http://schemas.microsoft.com/office/word/2018/wordml/cex" xmlns:w16cid="http://schemas.microsoft.com/office/word/2016/wordml/cid" xmlns:w16="http://schemas.microsoft.com/office/word/2018/wordml" xmlns:w16sdtdh="http://schemas.microsoft.com/office/word/2020/wordml/sdtdatahash" xmlns:w16se="http://schemas.microsoft.com/office/word/2015/wordml/symex" xmlns:wpg="http://schemas.microsoft.com/office/word/2010/wordprocessingGroup" xmlns:wpi="http://schemas.microsoft.com/office/word/2010/wordprocessingInk" xmlns:wne="http://schemas.microsoft.com/office/word/2006/wordml" xmlns:wps="http://schemas.microsoft.com/office/word/2010/wordprocessingShape" mc:Ignorable="w14 w15 w16se w16cid w16 w16cex w16sdtdh wp14">
+<w:endnotes xmlns:wpc="http://schemas.microsoft.com/office/word/2010/wordprocessingCanvas" xmlns:cx="http://schemas.microsoft.com/office/drawing/2014/chartex" xmlns:cx1="http://schemas.microsoft.com/office/drawing/2015/9/8/chartex" xmlns:cx2="http://schemas.microsoft.com/office/drawing/2015/10/21/chartex" xmlns:cx3="http://schemas.microsoft.com/office/drawing/2016/5/9/chartex" xmlns:cx4="http://schemas.microsoft.com/office/drawing/2016/5/10/chartex" xmlns:cx5="http://schemas.microsoft.com/office/drawing/2016/5/11/chartex" xmlns:cx6="http://schemas.microsoft.com/office/drawing/2016/5/12/chartex" xmlns:cx7="http://schemas.microsoft.com/office/drawing/2016/5/13/chartex" xmlns:cx8="http://schemas.microsoft.com/office/drawing/2016/5/14/chartex" xmlns:mc="http://schemas.openxmlformats.org/markup-compatibility/2006" xmlns:aink="http://schemas.microsoft.com/office/drawing/2016/ink" xmlns:am3d="http://schemas.microsoft.com/office/drawing/2017/model3d" xmlns:o="urn:schemas-microsoft-com:office:office" xmlns:oel="http://schemas.microsoft.com/office/2019/extlst" xmlns:r="http://schemas.openxmlformats.org/officeDocument/2006/relationships" xmlns:m="http://schemas.openxmlformats.org/officeDocument/2006/math" xmlns:v="urn:schemas-microsoft-com:vml" xmlns:wp14="http://schemas.microsoft.com/office/word/2010/wordprocessingDrawing" xmlns:wp="http://schemas.openxmlformats.org/drawingml/2006/wordprocessingDrawing" xmlns:w10="urn:schemas-microsoft-com:office:word" xmlns:w="http://schemas.openxmlformats.org/wordprocessingml/2006/main" xmlns:w14="http://schemas.microsoft.com/office/word/2010/wordml" xmlns:w15="http://schemas.microsoft.com/office/word/2012/wordml" xmlns:w16cex="http://schemas.microsoft.com/office/word/2018/wordml/cex" xmlns:w16cid="http://schemas.microsoft.com/office/word/2016/wordml/cid" xmlns:w16="http://schemas.microsoft.com/office/word/2018/wordml" xmlns:w16du="http://schemas.microsoft.com/office/word/2023/wordml/word16du" xmlns:w16sdtdh="http://schemas.microsoft.com/office/word/2020/wordml/sdtdatahash" xmlns:w16se="http://schemas.microsoft.com/office/word/2015/wordml/symex" xmlns:wpg="http://schemas.microsoft.com/office/word/2010/wordprocessingGroup" xmlns:wpi="http://schemas.microsoft.com/office/word/2010/wordprocessingInk" xmlns:wne="http://schemas.microsoft.com/office/word/2006/wordml" xmlns:wps="http://schemas.microsoft.com/office/word/2010/wordprocessingShape" mc:Ignorable="w14 w15 w16se w16cid w16 w16cex w16sdtdh w16du wp14">
   <w:endnote w:type="separator" w:id="-1">
     <w:p>
       <w:r>
@@ -35341,7 +35351,7 @@
 </file>
 
 <file path=word/footnotes.xml><?xml version="1.0" encoding="utf-8"?>
-<w:footnotes xmlns:wpc="http://schemas.microsoft.com/office/word/2010/wordprocessingCanvas" xmlns:cx="http://schemas.microsoft.com/office/drawing/2014/chartex" xmlns:cx1="http://schemas.microsoft.com/office/drawing/2015/9/8/chartex" xmlns:cx2="http://schemas.microsoft.com/office/drawing/2015/10/21/chartex" xmlns:cx3="http://schemas.microsoft.com/office/drawing/2016/5/9/chartex" xmlns:cx4="http://schemas.microsoft.com/office/drawing/2016/5/10/chartex" xmlns:cx5="http://schemas.microsoft.com/office/drawing/2016/5/11/chartex" xmlns:cx6="http://schemas.microsoft.com/office/drawing/2016/5/12/chartex" xmlns:cx7="http://schemas.microsoft.com/office/drawing/2016/5/13/chartex" xmlns:cx8="http://schemas.microsoft.com/office/drawing/2016/5/14/chartex" xmlns:mc="http://schemas.openxmlformats.org/markup-compatibility/2006" xmlns:aink="http://schemas.microsoft.com/office/drawing/2016/ink" xmlns:am3d="http://schemas.microsoft.com/office/drawing/2017/model3d" xmlns:o="urn:schemas-microsoft-com:office:office" xmlns:r="http://schemas.openxmlformats.org/officeDocument/2006/relationships" xmlns:m="http://schemas.openxmlformats.org/officeDocument/2006/math" xmlns:v="urn:schemas-microsoft-com:vml" xmlns:wp14="http://schemas.microsoft.com/office/word/2010/wordprocessingDrawing" xmlns:wp="http://schemas.openxmlformats.org/drawingml/2006/wordprocessingDrawing" xmlns:w10="urn:schemas-microsoft-com:office:word" xmlns:w="http://schemas.openxmlformats.org/wordprocessingml/2006/main" xmlns:w14="http://schemas.microsoft.com/office/word/2010/wordml" xmlns:w15="http://schemas.microsoft.com/office/word/2012/wordml" xmlns:w16cex="http://schemas.microsoft.com/office/word/2018/wordml/cex" xmlns:w16cid="http://schemas.microsoft.com/office/word/2016/wordml/cid" xmlns:w16="http://schemas.microsoft.com/office/word/2018/wordml" xmlns:w16sdtdh="http://schemas.microsoft.com/office/word/2020/wordml/sdtdatahash" xmlns:w16se="http://schemas.microsoft.com/office/word/2015/wordml/symex" xmlns:wpg="http://schemas.microsoft.com/office/word/2010/wordprocessingGroup" xmlns:wpi="http://schemas.microsoft.com/office/word/2010/wordprocessingInk" xmlns:wne="http://schemas.microsoft.com/office/word/2006/wordml" xmlns:wps="http://schemas.microsoft.com/office/word/2010/wordprocessingShape" mc:Ignorable="w14 w15 w16se w16cid w16 w16cex w16sdtdh wp14">
+<w:footnotes xmlns:wpc="http://schemas.microsoft.com/office/word/2010/wordprocessingCanvas" xmlns:cx="http://schemas.microsoft.com/office/drawing/2014/chartex" xmlns:cx1="http://schemas.microsoft.com/office/drawing/2015/9/8/chartex" xmlns:cx2="http://schemas.microsoft.com/office/drawing/2015/10/21/chartex" xmlns:cx3="http://schemas.microsoft.com/office/drawing/2016/5/9/chartex" xmlns:cx4="http://schemas.microsoft.com/office/drawing/2016/5/10/chartex" xmlns:cx5="http://schemas.microsoft.com/office/drawing/2016/5/11/chartex" xmlns:cx6="http://schemas.microsoft.com/office/drawing/2016/5/12/chartex" xmlns:cx7="http://schemas.microsoft.com/office/drawing/2016/5/13/chartex" xmlns:cx8="http://schemas.microsoft.com/office/drawing/2016/5/14/chartex" xmlns:mc="http://schemas.openxmlformats.org/markup-compatibility/2006" xmlns:aink="http://schemas.microsoft.com/office/drawing/2016/ink" xmlns:am3d="http://schemas.microsoft.com/office/drawing/2017/model3d" xmlns:o="urn:schemas-microsoft-com:office:office" xmlns:oel="http://schemas.microsoft.com/office/2019/extlst" xmlns:r="http://schemas.openxmlformats.org/officeDocument/2006/relationships" xmlns:m="http://schemas.openxmlformats.org/officeDocument/2006/math" xmlns:v="urn:schemas-microsoft-com:vml" xmlns:wp14="http://schemas.microsoft.com/office/word/2010/wordprocessingDrawing" xmlns:wp="http://schemas.openxmlformats.org/drawingml/2006/wordprocessingDrawing" xmlns:w10="urn:schemas-microsoft-com:office:word" xmlns:w="http://schemas.openxmlformats.org/wordprocessingml/2006/main" xmlns:w14="http://schemas.microsoft.com/office/word/2010/wordml" xmlns:w15="http://schemas.microsoft.com/office/word/2012/wordml" xmlns:w16cex="http://schemas.microsoft.com/office/word/2018/wordml/cex" xmlns:w16cid="http://schemas.microsoft.com/office/word/2016/wordml/cid" xmlns:w16="http://schemas.microsoft.com/office/word/2018/wordml" xmlns:w16du="http://schemas.microsoft.com/office/word/2023/wordml/word16du" xmlns:w16sdtdh="http://schemas.microsoft.com/office/word/2020/wordml/sdtdatahash" xmlns:w16se="http://schemas.microsoft.com/office/word/2015/wordml/symex" xmlns:wpg="http://schemas.microsoft.com/office/word/2010/wordprocessingGroup" xmlns:wpi="http://schemas.microsoft.com/office/word/2010/wordprocessingInk" xmlns:wne="http://schemas.microsoft.com/office/word/2006/wordml" xmlns:wps="http://schemas.microsoft.com/office/word/2010/wordprocessingShape" mc:Ignorable="w14 w15 w16se w16cid w16 w16cex w16sdtdh w16du wp14">
   <w:footnote w:type="separator" w:id="-1">
     <w:p>
       <w:r>
@@ -35360,7 +35370,7 @@
 </file>
 
 <file path=word/header1.xml><?xml version="1.0" encoding="utf-8"?>
-<w:hdr xmlns:wpc="http://schemas.microsoft.com/office/word/2010/wordprocessingCanvas" xmlns:cx="http://schemas.microsoft.com/office/drawing/2014/chartex" xmlns:cx1="http://schemas.microsoft.com/office/drawing/2015/9/8/chartex" xmlns:cx2="http://schemas.microsoft.com/office/drawing/2015/10/21/chartex" xmlns:cx3="http://schemas.microsoft.com/office/drawing/2016/5/9/chartex" xmlns:cx4="http://schemas.microsoft.com/office/drawing/2016/5/10/chartex" xmlns:cx5="http://schemas.microsoft.com/office/drawing/2016/5/11/chartex" xmlns:cx6="http://schemas.microsoft.com/office/drawing/2016/5/12/chartex" xmlns:cx7="http://schemas.microsoft.com/office/drawing/2016/5/13/chartex" xmlns:cx8="http://schemas.microsoft.com/office/drawing/2016/5/14/chartex" xmlns:mc="http://schemas.openxmlformats.org/markup-compatibility/2006" xmlns:aink="http://schemas.microsoft.com/office/drawing/2016/ink" xmlns:am3d="http://schemas.microsoft.com/office/drawing/2017/model3d" xmlns:o="urn:schemas-microsoft-com:office:office" xmlns:r="http://schemas.openxmlformats.org/officeDocument/2006/relationships" xmlns:m="http://schemas.openxmlformats.org/officeDocument/2006/math" xmlns:v="urn:schemas-microsoft-com:vml" xmlns:wp14="http://schemas.microsoft.com/office/word/2010/wordprocessingDrawing" xmlns:wp="http://schemas.openxmlformats.org/drawingml/2006/wordprocessingDrawing" xmlns:w10="urn:schemas-microsoft-com:office:word" xmlns:w="http://schemas.openxmlformats.org/wordprocessingml/2006/main" xmlns:w14="http://schemas.microsoft.com/office/word/2010/wordml" xmlns:w15="http://schemas.microsoft.com/office/word/2012/wordml" xmlns:w16cex="http://schemas.microsoft.com/office/word/2018/wordml/cex" xmlns:w16cid="http://schemas.microsoft.com/office/word/2016/wordml/cid" xmlns:w16="http://schemas.microsoft.com/office/word/2018/wordml" xmlns:w16sdtdh="http://schemas.microsoft.com/office/word/2020/wordml/sdtdatahash" xmlns:w16se="http://schemas.microsoft.com/office/word/2015/wordml/symex" xmlns:wpg="http://schemas.microsoft.com/office/word/2010/wordprocessingGroup" xmlns:wpi="http://schemas.microsoft.com/office/word/2010/wordprocessingInk" xmlns:wne="http://schemas.microsoft.com/office/word/2006/wordml" xmlns:wps="http://schemas.microsoft.com/office/word/2010/wordprocessingShape" mc:Ignorable="w14 w15 w16se w16cid w16 w16cex w16sdtdh wp14">
+<w:hdr xmlns:wpc="http://schemas.microsoft.com/office/word/2010/wordprocessingCanvas" xmlns:cx="http://schemas.microsoft.com/office/drawing/2014/chartex" xmlns:cx1="http://schemas.microsoft.com/office/drawing/2015/9/8/chartex" xmlns:cx2="http://schemas.microsoft.com/office/drawing/2015/10/21/chartex" xmlns:cx3="http://schemas.microsoft.com/office/drawing/2016/5/9/chartex" xmlns:cx4="http://schemas.microsoft.com/office/drawing/2016/5/10/chartex" xmlns:cx5="http://schemas.microsoft.com/office/drawing/2016/5/11/chartex" xmlns:cx6="http://schemas.microsoft.com/office/drawing/2016/5/12/chartex" xmlns:cx7="http://schemas.microsoft.com/office/drawing/2016/5/13/chartex" xmlns:cx8="http://schemas.microsoft.com/office/drawing/2016/5/14/chartex" xmlns:mc="http://schemas.openxmlformats.org/markup-compatibility/2006" xmlns:aink="http://schemas.microsoft.com/office/drawing/2016/ink" xmlns:am3d="http://schemas.microsoft.com/office/drawing/2017/model3d" xmlns:o="urn:schemas-microsoft-com:office:office" xmlns:oel="http://schemas.microsoft.com/office/2019/extlst" xmlns:r="http://schemas.openxmlformats.org/officeDocument/2006/relationships" xmlns:m="http://schemas.openxmlformats.org/officeDocument/2006/math" xmlns:v="urn:schemas-microsoft-com:vml" xmlns:wp14="http://schemas.microsoft.com/office/word/2010/wordprocessingDrawing" xmlns:wp="http://schemas.openxmlformats.org/drawingml/2006/wordprocessingDrawing" xmlns:w10="urn:schemas-microsoft-com:office:word" xmlns:w="http://schemas.openxmlformats.org/wordprocessingml/2006/main" xmlns:w14="http://schemas.microsoft.com/office/word/2010/wordml" xmlns:w15="http://schemas.microsoft.com/office/word/2012/wordml" xmlns:w16cex="http://schemas.microsoft.com/office/word/2018/wordml/cex" xmlns:w16cid="http://schemas.microsoft.com/office/word/2016/wordml/cid" xmlns:w16="http://schemas.microsoft.com/office/word/2018/wordml" xmlns:w16du="http://schemas.microsoft.com/office/word/2023/wordml/word16du" xmlns:w16sdtdh="http://schemas.microsoft.com/office/word/2020/wordml/sdtdatahash" xmlns:w16se="http://schemas.microsoft.com/office/word/2015/wordml/symex" xmlns:wpg="http://schemas.microsoft.com/office/word/2010/wordprocessingGroup" xmlns:wpi="http://schemas.microsoft.com/office/word/2010/wordprocessingInk" xmlns:wne="http://schemas.microsoft.com/office/word/2006/wordml" xmlns:wps="http://schemas.microsoft.com/office/word/2010/wordprocessingShape" mc:Ignorable="w14 w15 w16se w16cid w16 w16cex w16sdtdh w16du wp14">
   <w:sdt>
     <w:sdtPr>
       <w:id w:val="59840578"/>
@@ -35377,7 +35387,7 @@
     <w:sdtContent>
       <w:p>
         <w:pPr>
-          <w:pStyle w:val="Header"/>
+          <w:pStyle w:val="a9"/>
           <w:jc w:val="right"/>
         </w:pPr>
         <w:r>
@@ -35406,30 +35416,30 @@
   </w:sdt>
   <w:p>
     <w:pPr>
-      <w:pStyle w:val="Header"/>
+      <w:pStyle w:val="a9"/>
     </w:pPr>
   </w:p>
 </w:hdr>
 </file>
 
 <file path=word/header2.xml><?xml version="1.0" encoding="utf-8"?>
-<w:hdr xmlns:wpc="http://schemas.microsoft.com/office/word/2010/wordprocessingCanvas" xmlns:cx="http://schemas.microsoft.com/office/drawing/2014/chartex" xmlns:cx1="http://schemas.microsoft.com/office/drawing/2015/9/8/chartex" xmlns:cx2="http://schemas.microsoft.com/office/drawing/2015/10/21/chartex" xmlns:cx3="http://schemas.microsoft.com/office/drawing/2016/5/9/chartex" xmlns:cx4="http://schemas.microsoft.com/office/drawing/2016/5/10/chartex" xmlns:cx5="http://schemas.microsoft.com/office/drawing/2016/5/11/chartex" xmlns:cx6="http://schemas.microsoft.com/office/drawing/2016/5/12/chartex" xmlns:cx7="http://schemas.microsoft.com/office/drawing/2016/5/13/chartex" xmlns:cx8="http://schemas.microsoft.com/office/drawing/2016/5/14/chartex" xmlns:mc="http://schemas.openxmlformats.org/markup-compatibility/2006" xmlns:aink="http://schemas.microsoft.com/office/drawing/2016/ink" xmlns:am3d="http://schemas.microsoft.com/office/drawing/2017/model3d" xmlns:o="urn:schemas-microsoft-com:office:office" xmlns:r="http://schemas.openxmlformats.org/officeDocument/2006/relationships" xmlns:m="http://schemas.openxmlformats.org/officeDocument/2006/math" xmlns:v="urn:schemas-microsoft-com:vml" xmlns:wp14="http://schemas.microsoft.com/office/word/2010/wordprocessingDrawing" xmlns:wp="http://schemas.openxmlformats.org/drawingml/2006/wordprocessingDrawing" xmlns:w10="urn:schemas-microsoft-com:office:word" xmlns:w="http://schemas.openxmlformats.org/wordprocessingml/2006/main" xmlns:w14="http://schemas.microsoft.com/office/word/2010/wordml" xmlns:w15="http://schemas.microsoft.com/office/word/2012/wordml" xmlns:w16cex="http://schemas.microsoft.com/office/word/2018/wordml/cex" xmlns:w16cid="http://schemas.microsoft.com/office/word/2016/wordml/cid" xmlns:w16="http://schemas.microsoft.com/office/word/2018/wordml" xmlns:w16sdtdh="http://schemas.microsoft.com/office/word/2020/wordml/sdtdatahash" xmlns:w16se="http://schemas.microsoft.com/office/word/2015/wordml/symex" xmlns:wpg="http://schemas.microsoft.com/office/word/2010/wordprocessingGroup" xmlns:wpi="http://schemas.microsoft.com/office/word/2010/wordprocessingInk" xmlns:wne="http://schemas.microsoft.com/office/word/2006/wordml" xmlns:wps="http://schemas.microsoft.com/office/word/2010/wordprocessingShape" mc:Ignorable="w14 w15 w16se w16cid w16 w16cex w16sdtdh wp14">
+<w:hdr xmlns:wpc="http://schemas.microsoft.com/office/word/2010/wordprocessingCanvas" xmlns:cx="http://schemas.microsoft.com/office/drawing/2014/chartex" xmlns:cx1="http://schemas.microsoft.com/office/drawing/2015/9/8/chartex" xmlns:cx2="http://schemas.microsoft.com/office/drawing/2015/10/21/chartex" xmlns:cx3="http://schemas.microsoft.com/office/drawing/2016/5/9/chartex" xmlns:cx4="http://schemas.microsoft.com/office/drawing/2016/5/10/chartex" xmlns:cx5="http://schemas.microsoft.com/office/drawing/2016/5/11/chartex" xmlns:cx6="http://schemas.microsoft.com/office/drawing/2016/5/12/chartex" xmlns:cx7="http://schemas.microsoft.com/office/drawing/2016/5/13/chartex" xmlns:cx8="http://schemas.microsoft.com/office/drawing/2016/5/14/chartex" xmlns:mc="http://schemas.openxmlformats.org/markup-compatibility/2006" xmlns:aink="http://schemas.microsoft.com/office/drawing/2016/ink" xmlns:am3d="http://schemas.microsoft.com/office/drawing/2017/model3d" xmlns:o="urn:schemas-microsoft-com:office:office" xmlns:oel="http://schemas.microsoft.com/office/2019/extlst" xmlns:r="http://schemas.openxmlformats.org/officeDocument/2006/relationships" xmlns:m="http://schemas.openxmlformats.org/officeDocument/2006/math" xmlns:v="urn:schemas-microsoft-com:vml" xmlns:wp14="http://schemas.microsoft.com/office/word/2010/wordprocessingDrawing" xmlns:wp="http://schemas.openxmlformats.org/drawingml/2006/wordprocessingDrawing" xmlns:w10="urn:schemas-microsoft-com:office:word" xmlns:w="http://schemas.openxmlformats.org/wordprocessingml/2006/main" xmlns:w14="http://schemas.microsoft.com/office/word/2010/wordml" xmlns:w15="http://schemas.microsoft.com/office/word/2012/wordml" xmlns:w16cex="http://schemas.microsoft.com/office/word/2018/wordml/cex" xmlns:w16cid="http://schemas.microsoft.com/office/word/2016/wordml/cid" xmlns:w16="http://schemas.microsoft.com/office/word/2018/wordml" xmlns:w16du="http://schemas.microsoft.com/office/word/2023/wordml/word16du" xmlns:w16sdtdh="http://schemas.microsoft.com/office/word/2020/wordml/sdtdatahash" xmlns:w16se="http://schemas.microsoft.com/office/word/2015/wordml/symex" xmlns:wpg="http://schemas.microsoft.com/office/word/2010/wordprocessingGroup" xmlns:wpi="http://schemas.microsoft.com/office/word/2010/wordprocessingInk" xmlns:wne="http://schemas.microsoft.com/office/word/2006/wordml" xmlns:wps="http://schemas.microsoft.com/office/word/2010/wordprocessingShape" mc:Ignorable="w14 w15 w16se w16cid w16 w16cex w16sdtdh w16du wp14">
   <w:p>
     <w:pPr>
-      <w:pStyle w:val="Header"/>
+      <w:pStyle w:val="a9"/>
       <w:jc w:val="right"/>
     </w:pPr>
   </w:p>
   <w:p>
     <w:pPr>
-      <w:pStyle w:val="Header"/>
+      <w:pStyle w:val="a9"/>
     </w:pPr>
   </w:p>
 </w:hdr>
 </file>
 
 <file path=word/numbering.xml><?xml version="1.0" encoding="utf-8"?>
-<w:numbering xmlns:wpc="http://schemas.microsoft.com/office/word/2010/wordprocessingCanvas" xmlns:cx="http://schemas.microsoft.com/office/drawing/2014/chartex" xmlns:cx1="http://schemas.microsoft.com/office/drawing/2015/9/8/chartex" xmlns:cx2="http://schemas.microsoft.com/office/drawing/2015/10/21/chartex" xmlns:cx3="http://schemas.microsoft.com/office/drawing/2016/5/9/chartex" xmlns:cx4="http://schemas.microsoft.com/office/drawing/2016/5/10/chartex" xmlns:cx5="http://schemas.microsoft.com/office/drawing/2016/5/11/chartex" xmlns:cx6="http://schemas.microsoft.com/office/drawing/2016/5/12/chartex" xmlns:cx7="http://schemas.microsoft.com/office/drawing/2016/5/13/chartex" xmlns:cx8="http://schemas.microsoft.com/office/drawing/2016/5/14/chartex" xmlns:mc="http://schemas.openxmlformats.org/markup-compatibility/2006" xmlns:aink="http://schemas.microsoft.com/office/drawing/2016/ink" xmlns:am3d="http://schemas.microsoft.com/office/drawing/2017/model3d" xmlns:o="urn:schemas-microsoft-com:office:office" xmlns:r="http://schemas.openxmlformats.org/officeDocument/2006/relationships" xmlns:m="http://schemas.openxmlformats.org/officeDocument/2006/math" xmlns:v="urn:schemas-microsoft-com:vml" xmlns:wp14="http://schemas.microsoft.com/office/word/2010/wordprocessingDrawing" xmlns:wp="http://schemas.openxmlformats.org/drawingml/2006/wordprocessingDrawing" xmlns:w10="urn:schemas-microsoft-com:office:word" xmlns:w="http://schemas.openxmlformats.org/wordprocessingml/2006/main" xmlns:w14="http://schemas.microsoft.com/office/word/2010/wordml" xmlns:w15="http://schemas.microsoft.com/office/word/2012/wordml" xmlns:w16cex="http://schemas.microsoft.com/office/word/2018/wordml/cex" xmlns:w16cid="http://schemas.microsoft.com/office/word/2016/wordml/cid" xmlns:w16="http://schemas.microsoft.com/office/word/2018/wordml" xmlns:w16sdtdh="http://schemas.microsoft.com/office/word/2020/wordml/sdtdatahash" xmlns:w16se="http://schemas.microsoft.com/office/word/2015/wordml/symex" xmlns:wpg="http://schemas.microsoft.com/office/word/2010/wordprocessingGroup" xmlns:wpi="http://schemas.microsoft.com/office/word/2010/wordprocessingInk" xmlns:wne="http://schemas.microsoft.com/office/word/2006/wordml" xmlns:wps="http://schemas.microsoft.com/office/word/2010/wordprocessingShape" mc:Ignorable="w14 w15 w16se w16cid w16 w16cex w16sdtdh wp14">
+<w:numbering xmlns:wpc="http://schemas.microsoft.com/office/word/2010/wordprocessingCanvas" xmlns:cx="http://schemas.microsoft.com/office/drawing/2014/chartex" xmlns:cx1="http://schemas.microsoft.com/office/drawing/2015/9/8/chartex" xmlns:cx2="http://schemas.microsoft.com/office/drawing/2015/10/21/chartex" xmlns:cx3="http://schemas.microsoft.com/office/drawing/2016/5/9/chartex" xmlns:cx4="http://schemas.microsoft.com/office/drawing/2016/5/10/chartex" xmlns:cx5="http://schemas.microsoft.com/office/drawing/2016/5/11/chartex" xmlns:cx6="http://schemas.microsoft.com/office/drawing/2016/5/12/chartex" xmlns:cx7="http://schemas.microsoft.com/office/drawing/2016/5/13/chartex" xmlns:cx8="http://schemas.microsoft.com/office/drawing/2016/5/14/chartex" xmlns:mc="http://schemas.openxmlformats.org/markup-compatibility/2006" xmlns:aink="http://schemas.microsoft.com/office/drawing/2016/ink" xmlns:am3d="http://schemas.microsoft.com/office/drawing/2017/model3d" xmlns:o="urn:schemas-microsoft-com:office:office" xmlns:oel="http://schemas.microsoft.com/office/2019/extlst" xmlns:r="http://schemas.openxmlformats.org/officeDocument/2006/relationships" xmlns:m="http://schemas.openxmlformats.org/officeDocument/2006/math" xmlns:v="urn:schemas-microsoft-com:vml" xmlns:wp14="http://schemas.microsoft.com/office/word/2010/wordprocessingDrawing" xmlns:wp="http://schemas.openxmlformats.org/drawingml/2006/wordprocessingDrawing" xmlns:w10="urn:schemas-microsoft-com:office:word" xmlns:w="http://schemas.openxmlformats.org/wordprocessingml/2006/main" xmlns:w14="http://schemas.microsoft.com/office/word/2010/wordml" xmlns:w15="http://schemas.microsoft.com/office/word/2012/wordml" xmlns:w16cex="http://schemas.microsoft.com/office/word/2018/wordml/cex" xmlns:w16cid="http://schemas.microsoft.com/office/word/2016/wordml/cid" xmlns:w16="http://schemas.microsoft.com/office/word/2018/wordml" xmlns:w16du="http://schemas.microsoft.com/office/word/2023/wordml/word16du" xmlns:w16sdtdh="http://schemas.microsoft.com/office/word/2020/wordml/sdtdatahash" xmlns:w16se="http://schemas.microsoft.com/office/word/2015/wordml/symex" xmlns:wpg="http://schemas.microsoft.com/office/word/2010/wordprocessingGroup" xmlns:wpi="http://schemas.microsoft.com/office/word/2010/wordprocessingInk" xmlns:wne="http://schemas.microsoft.com/office/word/2006/wordml" xmlns:wps="http://schemas.microsoft.com/office/word/2010/wordprocessingShape" mc:Ignorable="w14 w15 w16se w16cid w16 w16cex w16sdtdh w16du wp14">
   <w:abstractNum w:abstractNumId="0" w15:restartNumberingAfterBreak="0">
     <w:nsid w:val="FFFFFFFE"/>
     <w:multiLevelType w:val="singleLevel"/>
@@ -37246,13 +37256,13 @@
       </w:rPr>
     </w:lvl>
   </w:abstractNum>
-  <w:num w:numId="1">
+  <w:num w:numId="1" w16cid:durableId="628516757">
     <w:abstractNumId w:val="1"/>
   </w:num>
-  <w:num w:numId="2">
+  <w:num w:numId="2" w16cid:durableId="378667423">
     <w:abstractNumId w:val="18"/>
   </w:num>
-  <w:num w:numId="3">
+  <w:num w:numId="3" w16cid:durableId="624623978">
     <w:abstractNumId w:val="0"/>
     <w:lvlOverride w:ilvl="0">
       <w:lvl w:ilvl="0">
@@ -37267,62 +37277,62 @@
       </w:lvl>
     </w:lvlOverride>
   </w:num>
-  <w:num w:numId="4">
+  <w:num w:numId="4" w16cid:durableId="217058633">
     <w:abstractNumId w:val="15"/>
   </w:num>
-  <w:num w:numId="5">
+  <w:num w:numId="5" w16cid:durableId="820929908">
     <w:abstractNumId w:val="19"/>
   </w:num>
-  <w:num w:numId="6">
+  <w:num w:numId="6" w16cid:durableId="1730878054">
     <w:abstractNumId w:val="16"/>
   </w:num>
-  <w:num w:numId="7">
+  <w:num w:numId="7" w16cid:durableId="2106344298">
     <w:abstractNumId w:val="7"/>
   </w:num>
-  <w:num w:numId="8">
+  <w:num w:numId="8" w16cid:durableId="99838215">
     <w:abstractNumId w:val="8"/>
   </w:num>
-  <w:num w:numId="9">
+  <w:num w:numId="9" w16cid:durableId="12876793">
     <w:abstractNumId w:val="3"/>
   </w:num>
-  <w:num w:numId="10">
+  <w:num w:numId="10" w16cid:durableId="647901562">
     <w:abstractNumId w:val="13"/>
   </w:num>
-  <w:num w:numId="11">
+  <w:num w:numId="11" w16cid:durableId="1810510437">
     <w:abstractNumId w:val="14"/>
   </w:num>
-  <w:num w:numId="12">
+  <w:num w:numId="12" w16cid:durableId="2096590477">
     <w:abstractNumId w:val="12"/>
   </w:num>
-  <w:num w:numId="13">
+  <w:num w:numId="13" w16cid:durableId="1275013200">
     <w:abstractNumId w:val="9"/>
   </w:num>
-  <w:num w:numId="14">
+  <w:num w:numId="14" w16cid:durableId="667173173">
     <w:abstractNumId w:val="11"/>
   </w:num>
-  <w:num w:numId="15">
+  <w:num w:numId="15" w16cid:durableId="1518154420">
     <w:abstractNumId w:val="2"/>
   </w:num>
-  <w:num w:numId="16">
+  <w:num w:numId="16" w16cid:durableId="1180437956">
     <w:abstractNumId w:val="5"/>
   </w:num>
-  <w:num w:numId="17">
+  <w:num w:numId="17" w16cid:durableId="1251238010">
     <w:abstractNumId w:val="10"/>
   </w:num>
-  <w:num w:numId="18">
+  <w:num w:numId="18" w16cid:durableId="572161745">
     <w:abstractNumId w:val="6"/>
   </w:num>
-  <w:num w:numId="19">
+  <w:num w:numId="19" w16cid:durableId="125859332">
     <w:abstractNumId w:val="4"/>
   </w:num>
-  <w:num w:numId="20">
+  <w:num w:numId="20" w16cid:durableId="1186558972">
     <w:abstractNumId w:val="17"/>
   </w:num>
 </w:numbering>
 </file>
 
 <file path=word/styles.xml><?xml version="1.0" encoding="utf-8"?>
-<w:styles xmlns:mc="http://schemas.openxmlformats.org/markup-compatibility/2006" xmlns:r="http://schemas.openxmlformats.org/officeDocument/2006/relationships" xmlns:w="http://schemas.openxmlformats.org/wordprocessingml/2006/main" xmlns:w14="http://schemas.microsoft.com/office/word/2010/wordml" xmlns:w15="http://schemas.microsoft.com/office/word/2012/wordml" xmlns:w16cex="http://schemas.microsoft.com/office/word/2018/wordml/cex" xmlns:w16cid="http://schemas.microsoft.com/office/word/2016/wordml/cid" xmlns:w16="http://schemas.microsoft.com/office/word/2018/wordml" xmlns:w16sdtdh="http://schemas.microsoft.com/office/word/2020/wordml/sdtdatahash" xmlns:w16se="http://schemas.microsoft.com/office/word/2015/wordml/symex" mc:Ignorable="w14 w15 w16se w16cid w16 w16cex w16sdtdh">
+<w:styles xmlns:mc="http://schemas.openxmlformats.org/markup-compatibility/2006" xmlns:r="http://schemas.openxmlformats.org/officeDocument/2006/relationships" xmlns:w="http://schemas.openxmlformats.org/wordprocessingml/2006/main" xmlns:w14="http://schemas.microsoft.com/office/word/2010/wordml" xmlns:w15="http://schemas.microsoft.com/office/word/2012/wordml" xmlns:w16cex="http://schemas.microsoft.com/office/word/2018/wordml/cex" xmlns:w16cid="http://schemas.microsoft.com/office/word/2016/wordml/cid" xmlns:w16="http://schemas.microsoft.com/office/word/2018/wordml" xmlns:w16du="http://schemas.microsoft.com/office/word/2023/wordml/word16du" xmlns:w16sdtdh="http://schemas.microsoft.com/office/word/2020/wordml/sdtdatahash" xmlns:w16se="http://schemas.microsoft.com/office/word/2015/wordml/symex" mc:Ignorable="w14 w15 w16se w16cid w16 w16cex w16sdtdh w16du">
   <w:docDefaults>
     <w:rPrDefault>
       <w:rPr>
@@ -37716,7 +37726,7 @@
     <w:lsdException w:name="Unresolved Mention" w:semiHidden="1" w:unhideWhenUsed="1"/>
     <w:lsdException w:name="Smart Link" w:semiHidden="1" w:unhideWhenUsed="1"/>
   </w:latentStyles>
-  <w:style w:type="paragraph" w:default="1" w:styleId="Normal">
+  <w:style w:type="paragraph" w:default="1" w:styleId="a">
     <w:name w:val="Normal"/>
     <w:qFormat/>
     <w:rsid w:val="00BE105A"/>
@@ -37731,11 +37741,11 @@
       <w:szCs w:val="20"/>
     </w:rPr>
   </w:style>
-  <w:style w:type="paragraph" w:styleId="Heading1">
+  <w:style w:type="paragraph" w:styleId="1">
     <w:name w:val="heading 1"/>
-    <w:basedOn w:val="Normal"/>
-    <w:next w:val="Normal"/>
-    <w:link w:val="Heading1Char"/>
+    <w:basedOn w:val="a"/>
+    <w:next w:val="a"/>
+    <w:link w:val="10"/>
     <w:qFormat/>
     <w:rsid w:val="00651B7E"/>
     <w:pPr>
@@ -37750,11 +37760,11 @@
       <w:kern w:val="28"/>
     </w:rPr>
   </w:style>
-  <w:style w:type="paragraph" w:styleId="Heading2">
+  <w:style w:type="paragraph" w:styleId="2">
     <w:name w:val="heading 2"/>
-    <w:basedOn w:val="Normal"/>
-    <w:next w:val="Normal"/>
-    <w:link w:val="Heading2Char"/>
+    <w:basedOn w:val="a"/>
+    <w:next w:val="a"/>
+    <w:link w:val="20"/>
     <w:uiPriority w:val="9"/>
     <w:unhideWhenUsed/>
     <w:qFormat/>
@@ -37772,13 +37782,13 @@
       <w:szCs w:val="26"/>
     </w:rPr>
   </w:style>
-  <w:style w:type="character" w:default="1" w:styleId="DefaultParagraphFont">
+  <w:style w:type="character" w:default="1" w:styleId="a0">
     <w:name w:val="Default Paragraph Font"/>
     <w:uiPriority w:val="1"/>
     <w:semiHidden/>
     <w:unhideWhenUsed/>
   </w:style>
-  <w:style w:type="table" w:default="1" w:styleId="TableNormal">
+  <w:style w:type="table" w:default="1" w:styleId="a1">
     <w:name w:val="Normal Table"/>
     <w:uiPriority w:val="99"/>
     <w:semiHidden/>
@@ -37793,16 +37803,16 @@
       </w:tblCellMar>
     </w:tblPr>
   </w:style>
-  <w:style w:type="numbering" w:default="1" w:styleId="NoList">
+  <w:style w:type="numbering" w:default="1" w:styleId="a2">
     <w:name w:val="No List"/>
     <w:uiPriority w:val="99"/>
     <w:semiHidden/>
     <w:unhideWhenUsed/>
   </w:style>
-  <w:style w:type="paragraph" w:styleId="ListParagraph">
+  <w:style w:type="paragraph" w:styleId="a3">
     <w:name w:val="List Paragraph"/>
-    <w:basedOn w:val="Normal"/>
-    <w:link w:val="ListParagraphChar"/>
+    <w:basedOn w:val="a"/>
+    <w:link w:val="a4"/>
     <w:uiPriority w:val="34"/>
     <w:qFormat/>
     <w:rsid w:val="00234E52"/>
@@ -37817,10 +37827,10 @@
       <w:lang w:bidi="ru-RU"/>
     </w:rPr>
   </w:style>
-  <w:style w:type="character" w:customStyle="1" w:styleId="ListParagraphChar">
-    <w:name w:val="List Paragraph Char"/>
-    <w:basedOn w:val="DefaultParagraphFont"/>
-    <w:link w:val="ListParagraph"/>
+  <w:style w:type="character" w:customStyle="1" w:styleId="a4">
+    <w:name w:val="Абзац списка Знак"/>
+    <w:basedOn w:val="a0"/>
+    <w:link w:val="a3"/>
     <w:uiPriority w:val="34"/>
     <w:locked/>
     <w:rsid w:val="00234E52"/>
@@ -37832,10 +37842,10 @@
       <w:lang w:eastAsia="ru-RU" w:bidi="ru-RU"/>
     </w:rPr>
   </w:style>
-  <w:style w:type="character" w:customStyle="1" w:styleId="Heading1Char">
-    <w:name w:val="Heading 1 Char"/>
-    <w:basedOn w:val="DefaultParagraphFont"/>
-    <w:link w:val="Heading1"/>
+  <w:style w:type="character" w:customStyle="1" w:styleId="10">
+    <w:name w:val="Заголовок 1 Знак"/>
+    <w:basedOn w:val="a0"/>
+    <w:link w:val="1"/>
     <w:rsid w:val="00651B7E"/>
     <w:rPr>
       <w:rFonts w:ascii="Times New Roman" w:hAnsi="Times New Roman" w:cs="Times New Roman"/>
@@ -37846,10 +37856,10 @@
       <w:lang w:val="ru-RU"/>
     </w:rPr>
   </w:style>
-  <w:style w:type="character" w:customStyle="1" w:styleId="Heading2Char">
-    <w:name w:val="Heading 2 Char"/>
-    <w:basedOn w:val="DefaultParagraphFont"/>
-    <w:link w:val="Heading2"/>
+  <w:style w:type="character" w:customStyle="1" w:styleId="20">
+    <w:name w:val="Заголовок 2 Знак"/>
+    <w:basedOn w:val="a0"/>
+    <w:link w:val="2"/>
     <w:uiPriority w:val="9"/>
     <w:rsid w:val="00651B7E"/>
     <w:rPr>
@@ -37860,10 +37870,10 @@
       <w:lang w:val="ru-RU"/>
     </w:rPr>
   </w:style>
-  <w:style w:type="paragraph" w:styleId="TOCHeading">
+  <w:style w:type="paragraph" w:styleId="a5">
     <w:name w:val="TOC Heading"/>
-    <w:basedOn w:val="Heading1"/>
-    <w:next w:val="Normal"/>
+    <w:basedOn w:val="1"/>
+    <w:next w:val="a"/>
     <w:uiPriority w:val="39"/>
     <w:unhideWhenUsed/>
     <w:qFormat/>
@@ -37884,10 +37894,10 @@
       <w:lang w:eastAsia="ru-RU"/>
     </w:rPr>
   </w:style>
-  <w:style w:type="paragraph" w:styleId="TOC1">
+  <w:style w:type="paragraph" w:styleId="11">
     <w:name w:val="toc 1"/>
-    <w:basedOn w:val="Normal"/>
-    <w:next w:val="Normal"/>
+    <w:basedOn w:val="a"/>
+    <w:next w:val="a"/>
     <w:autoRedefine/>
     <w:uiPriority w:val="39"/>
     <w:unhideWhenUsed/>
@@ -37900,7 +37910,7 @@
       <w:ind w:firstLine="0"/>
     </w:pPr>
   </w:style>
-  <w:style w:type="character" w:styleId="Hyperlink">
+  <w:style w:type="character" w:styleId="a6">
     <w:name w:val="Hyperlink"/>
     <w:uiPriority w:val="99"/>
     <w:unhideWhenUsed/>
@@ -37912,9 +37922,9 @@
       <w:u w:val="none"/>
     </w:rPr>
   </w:style>
-  <w:style w:type="paragraph" w:styleId="NormalWeb">
+  <w:style w:type="paragraph" w:styleId="a7">
     <w:name w:val="Normal (Web)"/>
-    <w:basedOn w:val="Normal"/>
+    <w:basedOn w:val="a"/>
     <w:uiPriority w:val="99"/>
     <w:semiHidden/>
     <w:unhideWhenUsed/>
@@ -37931,7 +37941,7 @@
   </w:style>
   <w:style w:type="paragraph" w:customStyle="1" w:styleId="Code">
     <w:name w:val="Code"/>
-    <w:basedOn w:val="ListParagraph"/>
+    <w:basedOn w:val="a3"/>
     <w:link w:val="CodeChar"/>
     <w:qFormat/>
     <w:rsid w:val="00DA390D"/>
@@ -37948,10 +37958,10 @@
       <w:szCs w:val="24"/>
     </w:rPr>
   </w:style>
-  <w:style w:type="paragraph" w:styleId="HTMLPreformatted">
+  <w:style w:type="paragraph" w:styleId="HTML">
     <w:name w:val="HTML Preformatted"/>
-    <w:basedOn w:val="Normal"/>
-    <w:link w:val="HTMLPreformattedChar"/>
+    <w:basedOn w:val="a"/>
+    <w:link w:val="HTML0"/>
     <w:uiPriority w:val="99"/>
     <w:semiHidden/>
     <w:unhideWhenUsed/>
@@ -37986,7 +37996,7 @@
   </w:style>
   <w:style w:type="character" w:customStyle="1" w:styleId="CodeChar">
     <w:name w:val="Code Char"/>
-    <w:basedOn w:val="ListParagraphChar"/>
+    <w:basedOn w:val="a4"/>
     <w:link w:val="Code"/>
     <w:rsid w:val="00DA390D"/>
     <w:rPr>
@@ -37998,10 +38008,10 @@
       <w:lang w:eastAsia="ru-RU" w:bidi="ru-RU"/>
     </w:rPr>
   </w:style>
-  <w:style w:type="character" w:customStyle="1" w:styleId="HTMLPreformattedChar">
-    <w:name w:val="HTML Preformatted Char"/>
-    <w:basedOn w:val="DefaultParagraphFont"/>
-    <w:link w:val="HTMLPreformatted"/>
+  <w:style w:type="character" w:customStyle="1" w:styleId="HTML0">
+    <w:name w:val="Стандартный HTML Знак"/>
+    <w:basedOn w:val="a0"/>
+    <w:link w:val="HTML"/>
     <w:uiPriority w:val="99"/>
     <w:semiHidden/>
     <w:rsid w:val="002D7E05"/>
@@ -38012,9 +38022,9 @@
       <w:lang w:eastAsia="uk-UA"/>
     </w:rPr>
   </w:style>
-  <w:style w:type="character" w:styleId="UnresolvedMention">
+  <w:style w:type="character" w:styleId="a8">
     <w:name w:val="Unresolved Mention"/>
-    <w:basedOn w:val="DefaultParagraphFont"/>
+    <w:basedOn w:val="a0"/>
     <w:uiPriority w:val="99"/>
     <w:semiHidden/>
     <w:unhideWhenUsed/>
@@ -38026,33 +38036,33 @@
   </w:style>
   <w:style w:type="character" w:customStyle="1" w:styleId="katex-mathml">
     <w:name w:val="katex-mathml"/>
-    <w:basedOn w:val="DefaultParagraphFont"/>
+    <w:basedOn w:val="a0"/>
     <w:rsid w:val="00910AF6"/>
   </w:style>
   <w:style w:type="character" w:customStyle="1" w:styleId="mord">
     <w:name w:val="mord"/>
-    <w:basedOn w:val="DefaultParagraphFont"/>
+    <w:basedOn w:val="a0"/>
     <w:rsid w:val="00910AF6"/>
   </w:style>
   <w:style w:type="character" w:customStyle="1" w:styleId="mopen">
     <w:name w:val="mopen"/>
-    <w:basedOn w:val="DefaultParagraphFont"/>
+    <w:basedOn w:val="a0"/>
     <w:rsid w:val="00910AF6"/>
   </w:style>
   <w:style w:type="character" w:customStyle="1" w:styleId="mclose">
     <w:name w:val="mclose"/>
-    <w:basedOn w:val="DefaultParagraphFont"/>
+    <w:basedOn w:val="a0"/>
     <w:rsid w:val="00910AF6"/>
   </w:style>
   <w:style w:type="character" w:customStyle="1" w:styleId="mrel">
     <w:name w:val="mrel"/>
-    <w:basedOn w:val="DefaultParagraphFont"/>
+    <w:basedOn w:val="a0"/>
     <w:rsid w:val="00910AF6"/>
   </w:style>
-  <w:style w:type="paragraph" w:styleId="Header">
+  <w:style w:type="paragraph" w:styleId="a9">
     <w:name w:val="header"/>
-    <w:basedOn w:val="Normal"/>
-    <w:link w:val="HeaderChar"/>
+    <w:basedOn w:val="a"/>
+    <w:link w:val="aa"/>
     <w:uiPriority w:val="99"/>
     <w:unhideWhenUsed/>
     <w:rsid w:val="00581D41"/>
@@ -38063,10 +38073,10 @@
       </w:tabs>
     </w:pPr>
   </w:style>
-  <w:style w:type="character" w:customStyle="1" w:styleId="HeaderChar">
-    <w:name w:val="Header Char"/>
-    <w:basedOn w:val="DefaultParagraphFont"/>
-    <w:link w:val="Header"/>
+  <w:style w:type="character" w:customStyle="1" w:styleId="aa">
+    <w:name w:val="Верхний колонтитул Знак"/>
+    <w:basedOn w:val="a0"/>
+    <w:link w:val="a9"/>
     <w:uiPriority w:val="99"/>
     <w:rsid w:val="00581D41"/>
     <w:rPr>
@@ -38075,10 +38085,10 @@
       <w:szCs w:val="20"/>
     </w:rPr>
   </w:style>
-  <w:style w:type="paragraph" w:styleId="Footer">
+  <w:style w:type="paragraph" w:styleId="ab">
     <w:name w:val="footer"/>
-    <w:basedOn w:val="Normal"/>
-    <w:link w:val="FooterChar"/>
+    <w:basedOn w:val="a"/>
+    <w:link w:val="ac"/>
     <w:uiPriority w:val="99"/>
     <w:unhideWhenUsed/>
     <w:rsid w:val="00581D41"/>
@@ -38089,10 +38099,10 @@
       </w:tabs>
     </w:pPr>
   </w:style>
-  <w:style w:type="character" w:customStyle="1" w:styleId="FooterChar">
-    <w:name w:val="Footer Char"/>
-    <w:basedOn w:val="DefaultParagraphFont"/>
-    <w:link w:val="Footer"/>
+  <w:style w:type="character" w:customStyle="1" w:styleId="ac">
+    <w:name w:val="Нижний колонтитул Знак"/>
+    <w:basedOn w:val="a0"/>
+    <w:link w:val="ab"/>
     <w:uiPriority w:val="99"/>
     <w:rsid w:val="00581D41"/>
     <w:rPr>
@@ -38101,9 +38111,9 @@
       <w:szCs w:val="20"/>
     </w:rPr>
   </w:style>
-  <w:style w:type="table" w:styleId="TableGrid">
+  <w:style w:type="table" w:styleId="ad">
     <w:name w:val="Table Grid"/>
-    <w:basedOn w:val="TableNormal"/>
+    <w:basedOn w:val="a1"/>
     <w:uiPriority w:val="59"/>
     <w:rsid w:val="002B615B"/>
     <w:pPr>
@@ -38126,18 +38136,18 @@
   </w:style>
   <w:style w:type="character" w:customStyle="1" w:styleId="mbin">
     <w:name w:val="mbin"/>
-    <w:basedOn w:val="DefaultParagraphFont"/>
+    <w:basedOn w:val="a0"/>
     <w:rsid w:val="00CC326C"/>
   </w:style>
   <w:style w:type="character" w:customStyle="1" w:styleId="mop">
     <w:name w:val="mop"/>
-    <w:basedOn w:val="DefaultParagraphFont"/>
+    <w:basedOn w:val="a0"/>
     <w:rsid w:val="00CC326C"/>
   </w:style>
-  <w:style w:type="paragraph" w:styleId="TOC2">
+  <w:style w:type="paragraph" w:styleId="21">
     <w:name w:val="toc 2"/>
-    <w:basedOn w:val="Normal"/>
-    <w:next w:val="Normal"/>
+    <w:basedOn w:val="a"/>
+    <w:next w:val="a"/>
     <w:autoRedefine/>
     <w:uiPriority w:val="39"/>
     <w:unhideWhenUsed/>
@@ -38147,9 +38157,9 @@
       <w:ind w:left="280"/>
     </w:pPr>
   </w:style>
-  <w:style w:type="character" w:styleId="FollowedHyperlink">
+  <w:style w:type="character" w:styleId="ae">
     <w:name w:val="FollowedHyperlink"/>
-    <w:basedOn w:val="DefaultParagraphFont"/>
+    <w:basedOn w:val="a0"/>
     <w:uiPriority w:val="99"/>
     <w:semiHidden/>
     <w:unhideWhenUsed/>

</xml_diff>